<commit_message>
[WIP] Added Cover page and updated details
</commit_message>
<xml_diff>
--- a/Documentation/Compiled_SRS.docx
+++ b/Documentation/Compiled_SRS.docx
@@ -4,12 +4,346 @@
   <w:body>
     <w:p>
       <w:pPr>
+        <w:pStyle w:val="Header"/>
+        <w:jc w:val="center"/>
+        <w:rPr/>
+      </w:pPr>
+      <w:r>
+        <w:rPr>
+          <w:rStyle w:val="Pagenumber"/>
+          <w:rFonts w:cs="Segoe UI" w:ascii="Segoe UI" w:hAnsi="Segoe UI"/>
+          <w:b/>
+          <w:bCs/>
+          <w:color w:val="24292E"/>
+          <w:sz w:val="48"/>
+          <w:szCs w:val="48"/>
+          <w:shd w:fill="FFFFFF" w:val="clear"/>
+        </w:rPr>
+        <w:t>Development of Dynamic Web Portal for Centre for Research in Smart Manufacturing</w:t>
+      </w:r>
+    </w:p>
+    <w:p>
+      <w:pPr>
+        <w:pStyle w:val="Normal"/>
+        <w:jc w:val="center"/>
+        <w:rPr>
+          <w:rStyle w:val="Pagenumber"/>
+          <w:sz w:val="32"/>
+          <w:szCs w:val="32"/>
+        </w:rPr>
+      </w:pPr>
+      <w:r>
+        <w:rPr>
+          <w:sz w:val="32"/>
+          <w:szCs w:val="32"/>
+        </w:rPr>
+      </w:r>
+    </w:p>
+    <w:p>
+      <w:pPr>
+        <w:pStyle w:val="Normal"/>
+        <w:jc w:val="center"/>
+        <w:rPr>
+          <w:rStyle w:val="Pagenumber"/>
+          <w:sz w:val="32"/>
+          <w:szCs w:val="32"/>
+        </w:rPr>
+      </w:pPr>
+      <w:r>
+        <w:rPr>
+          <w:sz w:val="32"/>
+          <w:szCs w:val="32"/>
+        </w:rPr>
+      </w:r>
+    </w:p>
+    <w:p>
+      <w:pPr>
+        <w:pStyle w:val="Normal"/>
+        <w:jc w:val="center"/>
+        <w:rPr>
+          <w:rStyle w:val="Pagenumber"/>
+          <w:sz w:val="32"/>
+          <w:szCs w:val="32"/>
+        </w:rPr>
+      </w:pPr>
+      <w:r>
+        <w:rPr>
+          <w:sz w:val="32"/>
+          <w:szCs w:val="32"/>
+        </w:rPr>
+      </w:r>
+    </w:p>
+    <w:p>
+      <w:pPr>
+        <w:pStyle w:val="Normal"/>
+        <w:jc w:val="center"/>
+        <w:rPr/>
+      </w:pPr>
+      <w:r>
+        <w:rPr>
+          <w:rStyle w:val="Pagenumber"/>
+          <w:sz w:val="48"/>
+          <w:szCs w:val="48"/>
+        </w:rPr>
+        <w:t>Software Requirements Specification</w:t>
+      </w:r>
+    </w:p>
+    <w:p>
+      <w:pPr>
+        <w:pStyle w:val="Normal"/>
+        <w:jc w:val="center"/>
+        <w:rPr>
+          <w:rStyle w:val="Pagenumber"/>
+          <w:sz w:val="32"/>
+          <w:szCs w:val="32"/>
+        </w:rPr>
+      </w:pPr>
+      <w:r>
+        <w:rPr>
+          <w:sz w:val="32"/>
+          <w:szCs w:val="32"/>
+        </w:rPr>
+      </w:r>
+    </w:p>
+    <w:p>
+      <w:pPr>
+        <w:pStyle w:val="Normal"/>
+        <w:jc w:val="center"/>
+        <w:rPr/>
+      </w:pPr>
+      <w:r>
+        <w:rPr>
+          <w:rStyle w:val="Pagenumber"/>
+          <w:sz w:val="48"/>
+          <w:szCs w:val="48"/>
+        </w:rPr>
+        <w:t>1.0</w:t>
+      </w:r>
+    </w:p>
+    <w:p>
+      <w:pPr>
+        <w:pStyle w:val="Normal"/>
+        <w:jc w:val="center"/>
+        <w:rPr>
+          <w:rStyle w:val="Pagenumber"/>
+          <w:sz w:val="32"/>
+          <w:szCs w:val="32"/>
+        </w:rPr>
+      </w:pPr>
+      <w:r>
+        <w:rPr>
+          <w:sz w:val="32"/>
+          <w:szCs w:val="32"/>
+        </w:rPr>
+      </w:r>
+    </w:p>
+    <w:p>
+      <w:pPr>
+        <w:pStyle w:val="Normal"/>
+        <w:jc w:val="center"/>
+        <w:rPr/>
+      </w:pPr>
+      <w:r>
+        <w:rPr>
+          <w:rStyle w:val="Pagenumber"/>
+          <w:sz w:val="48"/>
+          <w:szCs w:val="48"/>
+        </w:rPr>
+        <w:t>26/01/2018</w:t>
+      </w:r>
+    </w:p>
+    <w:p>
+      <w:pPr>
+        <w:pStyle w:val="Normal"/>
+        <w:jc w:val="center"/>
+        <w:rPr>
+          <w:rStyle w:val="Pagenumber"/>
+          <w:sz w:val="32"/>
+          <w:szCs w:val="32"/>
+        </w:rPr>
+      </w:pPr>
+      <w:r>
+        <w:rPr>
+          <w:sz w:val="32"/>
+          <w:szCs w:val="32"/>
+        </w:rPr>
+      </w:r>
+    </w:p>
+    <w:p>
+      <w:pPr>
+        <w:pStyle w:val="Normal"/>
+        <w:jc w:val="center"/>
+        <w:rPr/>
+      </w:pPr>
+      <w:r>
+        <w:rPr>
+          <w:rStyle w:val="Pagenumber"/>
+          <w:sz w:val="48"/>
+          <w:szCs w:val="48"/>
+        </w:rPr>
+        <w:t>Group G</w:t>
+      </w:r>
+    </w:p>
+    <w:p>
+      <w:pPr>
+        <w:pStyle w:val="Normal"/>
+        <w:jc w:val="center"/>
+        <w:rPr/>
+      </w:pPr>
+      <w:r>
+        <w:rPr/>
+        <w:t>GVS Akhil</w:t>
+      </w:r>
+    </w:p>
+    <w:p>
+      <w:pPr>
+        <w:pStyle w:val="Normal"/>
+        <w:jc w:val="center"/>
+        <w:rPr/>
+      </w:pPr>
+      <w:r>
+        <w:rPr/>
+        <w:t>Saptarshi Ghosh</w:t>
+      </w:r>
+    </w:p>
+    <w:p>
+      <w:pPr>
+        <w:pStyle w:val="Normal"/>
+        <w:jc w:val="center"/>
+        <w:rPr/>
+      </w:pPr>
+      <w:r>
+        <w:rPr/>
+        <w:t>Souvik Mandal</w:t>
+      </w:r>
+    </w:p>
+    <w:p>
+      <w:pPr>
+        <w:pStyle w:val="Normal"/>
+        <w:jc w:val="center"/>
+        <w:rPr/>
+      </w:pPr>
+      <w:r>
+        <w:rPr/>
+        <w:t>Aravind Ravikumar</w:t>
+      </w:r>
+    </w:p>
+    <w:p>
+      <w:pPr>
+        <w:pStyle w:val="Normal"/>
+        <w:jc w:val="center"/>
+        <w:rPr/>
+      </w:pPr>
+      <w:r>
+        <w:rPr/>
+        <w:t>Rishika Patel</w:t>
+      </w:r>
+    </w:p>
+    <w:p>
+      <w:pPr>
+        <w:pStyle w:val="Normal"/>
+        <w:jc w:val="center"/>
+        <w:rPr>
+          <w:rStyle w:val="Pagenumber"/>
+          <w:sz w:val="32"/>
+          <w:szCs w:val="32"/>
+        </w:rPr>
+      </w:pPr>
+      <w:r>
+        <w:rPr>
+          <w:sz w:val="32"/>
+          <w:szCs w:val="32"/>
+        </w:rPr>
+      </w:r>
+    </w:p>
+    <w:p>
+      <w:pPr>
+        <w:pStyle w:val="Normal"/>
+        <w:jc w:val="center"/>
+        <w:rPr>
+          <w:rStyle w:val="Pagenumber"/>
+          <w:sz w:val="32"/>
+          <w:szCs w:val="32"/>
+        </w:rPr>
+      </w:pPr>
+      <w:r>
+        <w:rPr>
+          <w:sz w:val="32"/>
+          <w:szCs w:val="32"/>
+        </w:rPr>
+      </w:r>
+    </w:p>
+    <w:p>
+      <w:pPr>
+        <w:pStyle w:val="Normal"/>
+        <w:jc w:val="center"/>
+        <w:rPr/>
+      </w:pPr>
+      <w:r>
+        <w:rPr>
+          <w:rStyle w:val="Pagenumber"/>
+          <w:sz w:val="32"/>
+          <w:szCs w:val="32"/>
+        </w:rPr>
+        <w:t>Prepared for</w:t>
+      </w:r>
+    </w:p>
+    <w:p>
+      <w:pPr>
+        <w:pStyle w:val="Normal"/>
+        <w:jc w:val="center"/>
+        <w:rPr/>
+      </w:pPr>
+      <w:r>
+        <w:rPr>
+          <w:rStyle w:val="Pagenumber"/>
+          <w:sz w:val="32"/>
+          <w:szCs w:val="32"/>
+        </w:rPr>
+        <w:t>CS 258 Software Engineering</w:t>
+      </w:r>
+    </w:p>
+    <w:p>
+      <w:pPr>
+        <w:pStyle w:val="Normal"/>
+        <w:jc w:val="center"/>
+        <w:rPr/>
+      </w:pPr>
+      <w:bookmarkStart w:id="0" w:name="_GoBack1"/>
+      <w:bookmarkEnd w:id="0"/>
+      <w:r>
+        <w:rPr>
+          <w:rStyle w:val="Pagenumber"/>
+          <w:sz w:val="32"/>
+          <w:szCs w:val="32"/>
+        </w:rPr>
+        <w:t>Spring 2018</w:t>
+      </w:r>
+    </w:p>
+    <w:p>
+      <w:pPr>
+        <w:pStyle w:val="Normal"/>
+        <w:jc w:val="center"/>
+        <w:rPr>
+          <w:rStyle w:val="Pagenumber"/>
+          <w:rFonts w:eastAsia="Arial Unicode MS" w:cs="Arial Unicode MS"/>
+        </w:rPr>
+      </w:pPr>
+      <w:r>
+        <w:rPr/>
+      </w:r>
+      <w:r>
+        <w:br w:type="page"/>
+      </w:r>
+    </w:p>
+    <w:p>
+      <w:pPr>
         <w:pStyle w:val="Heading1"/>
         <w:spacing w:before="240" w:after="120"/>
         <w:rPr/>
       </w:pPr>
-      <w:bookmarkStart w:id="0" w:name="_Toc"/>
-      <w:bookmarkEnd w:id="0"/>
+      <w:bookmarkStart w:id="1" w:name="_Toc"/>
+      <w:bookmarkEnd w:id="1"/>
       <w:r>
         <w:rPr>
           <w:rStyle w:val="Pagenumber"/>
@@ -187,7 +521,7 @@
             </w:tcBorders>
             <w:shd w:color="auto" w:fill="auto" w:val="clear"/>
             <w:tcMar>
-              <w:left w:w="75" w:type="dxa"/>
+              <w:left w:w="70" w:type="dxa"/>
             </w:tcMar>
           </w:tcPr>
           <w:p>
@@ -219,7 +553,7 @@
             </w:tcBorders>
             <w:shd w:color="auto" w:fill="auto" w:val="clear"/>
             <w:tcMar>
-              <w:left w:w="75" w:type="dxa"/>
+              <w:left w:w="70" w:type="dxa"/>
             </w:tcMar>
           </w:tcPr>
           <w:p>
@@ -251,7 +585,7 @@
             </w:tcBorders>
             <w:shd w:color="auto" w:fill="auto" w:val="clear"/>
             <w:tcMar>
-              <w:left w:w="75" w:type="dxa"/>
+              <w:left w:w="70" w:type="dxa"/>
             </w:tcMar>
           </w:tcPr>
           <w:p>
@@ -283,7 +617,7 @@
             </w:tcBorders>
             <w:shd w:color="auto" w:fill="auto" w:val="clear"/>
             <w:tcMar>
-              <w:left w:w="75" w:type="dxa"/>
+              <w:left w:w="70" w:type="dxa"/>
             </w:tcMar>
           </w:tcPr>
           <w:p>
@@ -320,7 +654,7 @@
             </w:tcBorders>
             <w:shd w:color="auto" w:fill="auto" w:val="clear"/>
             <w:tcMar>
-              <w:left w:w="75" w:type="dxa"/>
+              <w:left w:w="70" w:type="dxa"/>
             </w:tcMar>
           </w:tcPr>
           <w:p>
@@ -347,7 +681,7 @@
             </w:tcBorders>
             <w:shd w:color="auto" w:fill="auto" w:val="clear"/>
             <w:tcMar>
-              <w:left w:w="75" w:type="dxa"/>
+              <w:left w:w="70" w:type="dxa"/>
             </w:tcMar>
           </w:tcPr>
           <w:p>
@@ -374,7 +708,7 @@
             </w:tcBorders>
             <w:shd w:color="auto" w:fill="auto" w:val="clear"/>
             <w:tcMar>
-              <w:left w:w="75" w:type="dxa"/>
+              <w:left w:w="70" w:type="dxa"/>
             </w:tcMar>
           </w:tcPr>
           <w:p>
@@ -401,7 +735,7 @@
             </w:tcBorders>
             <w:shd w:color="auto" w:fill="auto" w:val="clear"/>
             <w:tcMar>
-              <w:left w:w="75" w:type="dxa"/>
+              <w:left w:w="70" w:type="dxa"/>
             </w:tcMar>
           </w:tcPr>
           <w:p>
@@ -433,7 +767,7 @@
             </w:tcBorders>
             <w:shd w:color="auto" w:fill="auto" w:val="clear"/>
             <w:tcMar>
-              <w:left w:w="75" w:type="dxa"/>
+              <w:left w:w="70" w:type="dxa"/>
             </w:tcMar>
           </w:tcPr>
           <w:p>
@@ -460,7 +794,7 @@
             </w:tcBorders>
             <w:shd w:color="auto" w:fill="auto" w:val="clear"/>
             <w:tcMar>
-              <w:left w:w="75" w:type="dxa"/>
+              <w:left w:w="70" w:type="dxa"/>
             </w:tcMar>
           </w:tcPr>
           <w:p>
@@ -487,7 +821,7 @@
             </w:tcBorders>
             <w:shd w:color="auto" w:fill="auto" w:val="clear"/>
             <w:tcMar>
-              <w:left w:w="75" w:type="dxa"/>
+              <w:left w:w="70" w:type="dxa"/>
             </w:tcMar>
           </w:tcPr>
           <w:p>
@@ -514,7 +848,7 @@
             </w:tcBorders>
             <w:shd w:color="auto" w:fill="auto" w:val="clear"/>
             <w:tcMar>
-              <w:left w:w="75" w:type="dxa"/>
+              <w:left w:w="70" w:type="dxa"/>
             </w:tcMar>
           </w:tcPr>
           <w:p>
@@ -546,7 +880,7 @@
             </w:tcBorders>
             <w:shd w:color="auto" w:fill="auto" w:val="clear"/>
             <w:tcMar>
-              <w:left w:w="75" w:type="dxa"/>
+              <w:left w:w="70" w:type="dxa"/>
             </w:tcMar>
           </w:tcPr>
           <w:p>
@@ -573,7 +907,7 @@
             </w:tcBorders>
             <w:shd w:color="auto" w:fill="auto" w:val="clear"/>
             <w:tcMar>
-              <w:left w:w="75" w:type="dxa"/>
+              <w:left w:w="70" w:type="dxa"/>
             </w:tcMar>
           </w:tcPr>
           <w:p>
@@ -600,7 +934,7 @@
             </w:tcBorders>
             <w:shd w:color="auto" w:fill="auto" w:val="clear"/>
             <w:tcMar>
-              <w:left w:w="75" w:type="dxa"/>
+              <w:left w:w="70" w:type="dxa"/>
             </w:tcMar>
           </w:tcPr>
           <w:p>
@@ -627,7 +961,7 @@
             </w:tcBorders>
             <w:shd w:color="auto" w:fill="auto" w:val="clear"/>
             <w:tcMar>
-              <w:left w:w="75" w:type="dxa"/>
+              <w:left w:w="70" w:type="dxa"/>
             </w:tcMar>
           </w:tcPr>
           <w:p>
@@ -682,8 +1016,8 @@
         <w:pStyle w:val="Heading1"/>
         <w:rPr/>
       </w:pPr>
-      <w:bookmarkStart w:id="1" w:name="_Toc1"/>
-      <w:bookmarkEnd w:id="1"/>
+      <w:bookmarkStart w:id="2" w:name="_Toc1"/>
+      <w:bookmarkEnd w:id="2"/>
       <w:r>
         <w:rPr>
           <w:rStyle w:val="Pagenumber"/>
@@ -736,8 +1070,8 @@
       <w:tblGrid>
         <w:gridCol w:w="2395"/>
         <w:gridCol w:w="2394"/>
-        <w:gridCol w:w="2393"/>
-        <w:gridCol w:w="2266"/>
+        <w:gridCol w:w="2394"/>
+        <w:gridCol w:w="2265"/>
       </w:tblGrid>
       <w:tr>
         <w:trPr>
@@ -805,7 +1139,7 @@
         </w:tc>
         <w:tc>
           <w:tcPr>
-            <w:tcW w:w="2393" w:type="dxa"/>
+            <w:tcW w:w="2394" w:type="dxa"/>
             <w:tcBorders>
               <w:bottom w:val="single" w:sz="4" w:space="0" w:color="000001"/>
               <w:insideH w:val="single" w:sz="4" w:space="0" w:color="000001"/>
@@ -835,7 +1169,7 @@
         </w:tc>
         <w:tc>
           <w:tcPr>
-            <w:tcW w:w="2266" w:type="dxa"/>
+            <w:tcW w:w="2265" w:type="dxa"/>
             <w:tcBorders>
               <w:bottom w:val="single" w:sz="4" w:space="0" w:color="000001"/>
               <w:insideH w:val="single" w:sz="4" w:space="0" w:color="000001"/>
@@ -881,7 +1215,7 @@
             </w:tcBorders>
             <w:shd w:color="auto" w:fill="auto" w:val="clear"/>
             <w:tcMar>
-              <w:left w:w="75" w:type="dxa"/>
+              <w:left w:w="70" w:type="dxa"/>
             </w:tcMar>
           </w:tcPr>
           <w:p>
@@ -908,7 +1242,7 @@
             </w:tcBorders>
             <w:shd w:color="auto" w:fill="auto" w:val="clear"/>
             <w:tcMar>
-              <w:left w:w="75" w:type="dxa"/>
+              <w:left w:w="70" w:type="dxa"/>
             </w:tcMar>
             <w:vAlign w:val="bottom"/>
           </w:tcPr>
@@ -931,7 +1265,7 @@
         </w:tc>
         <w:tc>
           <w:tcPr>
-            <w:tcW w:w="2393" w:type="dxa"/>
+            <w:tcW w:w="2394" w:type="dxa"/>
             <w:tcBorders>
               <w:top w:val="single" w:sz="4" w:space="0" w:color="000001"/>
               <w:left w:val="single" w:sz="4" w:space="0" w:color="000001"/>
@@ -942,7 +1276,7 @@
             </w:tcBorders>
             <w:shd w:color="auto" w:fill="auto" w:val="clear"/>
             <w:tcMar>
-              <w:left w:w="75" w:type="dxa"/>
+              <w:left w:w="70" w:type="dxa"/>
             </w:tcMar>
             <w:vAlign w:val="bottom"/>
           </w:tcPr>
@@ -963,7 +1297,7 @@
         </w:tc>
         <w:tc>
           <w:tcPr>
-            <w:tcW w:w="2266" w:type="dxa"/>
+            <w:tcW w:w="2265" w:type="dxa"/>
             <w:tcBorders>
               <w:top w:val="single" w:sz="4" w:space="0" w:color="000001"/>
               <w:left w:val="single" w:sz="4" w:space="0" w:color="000001"/>
@@ -974,7 +1308,7 @@
             </w:tcBorders>
             <w:shd w:color="auto" w:fill="auto" w:val="clear"/>
             <w:tcMar>
-              <w:left w:w="75" w:type="dxa"/>
+              <w:left w:w="70" w:type="dxa"/>
             </w:tcMar>
           </w:tcPr>
           <w:p>
@@ -1006,7 +1340,7 @@
             </w:tcBorders>
             <w:shd w:color="auto" w:fill="auto" w:val="clear"/>
             <w:tcMar>
-              <w:left w:w="75" w:type="dxa"/>
+              <w:left w:w="70" w:type="dxa"/>
             </w:tcMar>
           </w:tcPr>
           <w:p>
@@ -1033,7 +1367,7 @@
             </w:tcBorders>
             <w:shd w:color="auto" w:fill="auto" w:val="clear"/>
             <w:tcMar>
-              <w:left w:w="75" w:type="dxa"/>
+              <w:left w:w="70" w:type="dxa"/>
             </w:tcMar>
             <w:vAlign w:val="bottom"/>
           </w:tcPr>
@@ -1054,7 +1388,7 @@
         </w:tc>
         <w:tc>
           <w:tcPr>
-            <w:tcW w:w="2393" w:type="dxa"/>
+            <w:tcW w:w="2394" w:type="dxa"/>
             <w:tcBorders>
               <w:top w:val="single" w:sz="4" w:space="0" w:color="000001"/>
               <w:left w:val="single" w:sz="4" w:space="0" w:color="000001"/>
@@ -1065,7 +1399,7 @@
             </w:tcBorders>
             <w:shd w:color="auto" w:fill="auto" w:val="clear"/>
             <w:tcMar>
-              <w:left w:w="75" w:type="dxa"/>
+              <w:left w:w="70" w:type="dxa"/>
             </w:tcMar>
             <w:vAlign w:val="bottom"/>
           </w:tcPr>
@@ -1086,7 +1420,7 @@
         </w:tc>
         <w:tc>
           <w:tcPr>
-            <w:tcW w:w="2266" w:type="dxa"/>
+            <w:tcW w:w="2265" w:type="dxa"/>
             <w:tcBorders>
               <w:top w:val="single" w:sz="4" w:space="0" w:color="000001"/>
               <w:left w:val="single" w:sz="4" w:space="0" w:color="000001"/>
@@ -1097,7 +1431,7 @@
             </w:tcBorders>
             <w:shd w:color="auto" w:fill="auto" w:val="clear"/>
             <w:tcMar>
-              <w:left w:w="75" w:type="dxa"/>
+              <w:left w:w="70" w:type="dxa"/>
             </w:tcMar>
           </w:tcPr>
           <w:p>
@@ -1129,7 +1463,7 @@
             </w:tcBorders>
             <w:shd w:color="auto" w:fill="auto" w:val="clear"/>
             <w:tcMar>
-              <w:left w:w="75" w:type="dxa"/>
+              <w:left w:w="70" w:type="dxa"/>
             </w:tcMar>
           </w:tcPr>
           <w:p>
@@ -1156,7 +1490,7 @@
             </w:tcBorders>
             <w:shd w:color="auto" w:fill="auto" w:val="clear"/>
             <w:tcMar>
-              <w:left w:w="75" w:type="dxa"/>
+              <w:left w:w="70" w:type="dxa"/>
             </w:tcMar>
             <w:vAlign w:val="bottom"/>
           </w:tcPr>
@@ -1173,7 +1507,7 @@
         </w:tc>
         <w:tc>
           <w:tcPr>
-            <w:tcW w:w="2393" w:type="dxa"/>
+            <w:tcW w:w="2394" w:type="dxa"/>
             <w:tcBorders>
               <w:top w:val="single" w:sz="4" w:space="0" w:color="000001"/>
               <w:left w:val="single" w:sz="4" w:space="0" w:color="000001"/>
@@ -1184,7 +1518,7 @@
             </w:tcBorders>
             <w:shd w:color="auto" w:fill="auto" w:val="clear"/>
             <w:tcMar>
-              <w:left w:w="75" w:type="dxa"/>
+              <w:left w:w="70" w:type="dxa"/>
             </w:tcMar>
             <w:vAlign w:val="bottom"/>
           </w:tcPr>
@@ -1201,7 +1535,7 @@
         </w:tc>
         <w:tc>
           <w:tcPr>
-            <w:tcW w:w="2266" w:type="dxa"/>
+            <w:tcW w:w="2265" w:type="dxa"/>
             <w:tcBorders>
               <w:top w:val="single" w:sz="4" w:space="0" w:color="000001"/>
               <w:left w:val="single" w:sz="4" w:space="0" w:color="000001"/>
@@ -1212,7 +1546,7 @@
             </w:tcBorders>
             <w:shd w:color="auto" w:fill="auto" w:val="clear"/>
             <w:tcMar>
-              <w:left w:w="75" w:type="dxa"/>
+              <w:left w:w="70" w:type="dxa"/>
             </w:tcMar>
           </w:tcPr>
           <w:p>
@@ -1374,11 +1708,7 @@
           <w:tab w:val="left" w:pos="1763" w:leader="none"/>
         </w:tabs>
         <w:jc w:val="both"/>
-        <w:rPr>
-          <w:sz w:val="32"/>
-          <w:szCs w:val="28"/>
-          <w:lang w:val="en-US"/>
-        </w:rPr>
+        <w:rPr/>
       </w:pPr>
       <w:r>
         <w:rPr>
@@ -1389,15 +1719,6 @@
           <w:lang w:val="en-US"/>
         </w:rPr>
         <w:t>1.2 Scope</w:t>
-      </w:r>
-      <w:r>
-        <w:rPr>
-          <w:sz w:val="32"/>
-          <w:szCs w:val="28"/>
-          <w:lang w:val="en-US"/>
-        </w:rPr>
-        <w:tab/>
-        <w:t>[TODO]</w:t>
       </w:r>
     </w:p>
     <w:p>
@@ -1518,10 +1839,10 @@
         <w:tblStyle w:val="ListTable4-Accent1"/>
         <w:tblW w:w="9067" w:type="dxa"/>
         <w:jc w:val="left"/>
-        <w:tblInd w:w="0" w:type="dxa"/>
+        <w:tblInd w:w="-5" w:type="dxa"/>
         <w:tblCellMar>
           <w:top w:w="113" w:type="dxa"/>
-          <w:left w:w="108" w:type="dxa"/>
+          <w:left w:w="103" w:type="dxa"/>
           <w:bottom w:w="113" w:type="dxa"/>
           <w:right w:w="108" w:type="dxa"/>
         </w:tblCellMar>
@@ -1550,7 +1871,7 @@
             </w:tcBorders>
             <w:shd w:color="auto" w:fill="4472C4" w:themeFill="accent1" w:val="clear"/>
             <w:tcMar>
-              <w:left w:w="108" w:type="dxa"/>
+              <w:left w:w="103" w:type="dxa"/>
             </w:tcMar>
           </w:tcPr>
           <w:p>
@@ -1590,7 +1911,7 @@
             </w:tcBorders>
             <w:shd w:color="auto" w:fill="4472C4" w:themeFill="accent1" w:val="clear"/>
             <w:tcMar>
-              <w:left w:w="108" w:type="dxa"/>
+              <w:left w:w="103" w:type="dxa"/>
             </w:tcMar>
           </w:tcPr>
           <w:p>
@@ -1635,7 +1956,7 @@
             </w:tcBorders>
             <w:shd w:color="auto" w:fill="D9E2F3" w:themeFill="accent1" w:themeFillTint="33" w:val="clear"/>
             <w:tcMar>
-              <w:left w:w="108" w:type="dxa"/>
+              <w:left w:w="103" w:type="dxa"/>
             </w:tcMar>
           </w:tcPr>
           <w:p>
@@ -1668,6 +1989,9 @@
               <w:left w:val="nil"/>
             </w:tcBorders>
             <w:shd w:color="auto" w:fill="D9E2F3" w:themeFill="accent1" w:themeFillTint="33" w:val="clear"/>
+            <w:tcMar>
+              <w:left w:w="113" w:type="dxa"/>
+            </w:tcMar>
           </w:tcPr>
           <w:p>
             <w:pPr>
@@ -1705,7 +2029,7 @@
             </w:tcBorders>
             <w:shd w:fill="auto" w:val="clear"/>
             <w:tcMar>
-              <w:left w:w="108" w:type="dxa"/>
+              <w:left w:w="103" w:type="dxa"/>
             </w:tcMar>
           </w:tcPr>
           <w:p>
@@ -1738,6 +2062,9 @@
               <w:left w:val="nil"/>
             </w:tcBorders>
             <w:shd w:fill="auto" w:val="clear"/>
+            <w:tcMar>
+              <w:left w:w="113" w:type="dxa"/>
+            </w:tcMar>
           </w:tcPr>
           <w:p>
             <w:pPr>
@@ -1777,7 +2104,7 @@
             </w:tcBorders>
             <w:shd w:color="auto" w:fill="D9E2F3" w:themeFill="accent1" w:themeFillTint="33" w:val="clear"/>
             <w:tcMar>
-              <w:left w:w="108" w:type="dxa"/>
+              <w:left w:w="103" w:type="dxa"/>
             </w:tcMar>
           </w:tcPr>
           <w:p>
@@ -1810,6 +2137,9 @@
               <w:left w:val="nil"/>
             </w:tcBorders>
             <w:shd w:color="auto" w:fill="D9E2F3" w:themeFill="accent1" w:themeFillTint="33" w:val="clear"/>
+            <w:tcMar>
+              <w:left w:w="113" w:type="dxa"/>
+            </w:tcMar>
           </w:tcPr>
           <w:p>
             <w:pPr>
@@ -1848,7 +2178,7 @@
             </w:tcBorders>
             <w:shd w:fill="auto" w:val="clear"/>
             <w:tcMar>
-              <w:left w:w="108" w:type="dxa"/>
+              <w:left w:w="103" w:type="dxa"/>
             </w:tcMar>
           </w:tcPr>
           <w:p>
@@ -1881,6 +2211,9 @@
               <w:left w:val="nil"/>
             </w:tcBorders>
             <w:shd w:fill="auto" w:val="clear"/>
+            <w:tcMar>
+              <w:left w:w="113" w:type="dxa"/>
+            </w:tcMar>
           </w:tcPr>
           <w:p>
             <w:pPr>
@@ -1920,7 +2253,7 @@
             </w:tcBorders>
             <w:shd w:color="auto" w:fill="D9E2F3" w:themeFill="accent1" w:themeFillTint="33" w:val="clear"/>
             <w:tcMar>
-              <w:left w:w="108" w:type="dxa"/>
+              <w:left w:w="103" w:type="dxa"/>
             </w:tcMar>
           </w:tcPr>
           <w:p>
@@ -1953,6 +2286,9 @@
               <w:left w:val="nil"/>
             </w:tcBorders>
             <w:shd w:color="auto" w:fill="D9E2F3" w:themeFill="accent1" w:themeFillTint="33" w:val="clear"/>
+            <w:tcMar>
+              <w:left w:w="113" w:type="dxa"/>
+            </w:tcMar>
           </w:tcPr>
           <w:p>
             <w:pPr>
@@ -1991,7 +2327,7 @@
             </w:tcBorders>
             <w:shd w:fill="auto" w:val="clear"/>
             <w:tcMar>
-              <w:left w:w="108" w:type="dxa"/>
+              <w:left w:w="103" w:type="dxa"/>
             </w:tcMar>
           </w:tcPr>
           <w:p>
@@ -2024,6 +2360,9 @@
               <w:left w:val="nil"/>
             </w:tcBorders>
             <w:shd w:fill="auto" w:val="clear"/>
+            <w:tcMar>
+              <w:left w:w="113" w:type="dxa"/>
+            </w:tcMar>
           </w:tcPr>
           <w:p>
             <w:pPr>
@@ -2063,7 +2402,7 @@
             </w:tcBorders>
             <w:shd w:color="auto" w:fill="D9E2F3" w:themeFill="accent1" w:themeFillTint="33" w:val="clear"/>
             <w:tcMar>
-              <w:left w:w="108" w:type="dxa"/>
+              <w:left w:w="103" w:type="dxa"/>
             </w:tcMar>
           </w:tcPr>
           <w:p>
@@ -2096,6 +2435,9 @@
               <w:left w:val="nil"/>
             </w:tcBorders>
             <w:shd w:color="auto" w:fill="D9E2F3" w:themeFill="accent1" w:themeFillTint="33" w:val="clear"/>
+            <w:tcMar>
+              <w:left w:w="113" w:type="dxa"/>
+            </w:tcMar>
           </w:tcPr>
           <w:p>
             <w:pPr>
@@ -2134,7 +2476,7 @@
             </w:tcBorders>
             <w:shd w:fill="auto" w:val="clear"/>
             <w:tcMar>
-              <w:left w:w="108" w:type="dxa"/>
+              <w:left w:w="103" w:type="dxa"/>
             </w:tcMar>
           </w:tcPr>
           <w:p>
@@ -2167,6 +2509,9 @@
               <w:left w:val="nil"/>
             </w:tcBorders>
             <w:shd w:fill="auto" w:val="clear"/>
+            <w:tcMar>
+              <w:left w:w="113" w:type="dxa"/>
+            </w:tcMar>
           </w:tcPr>
           <w:p>
             <w:pPr>
@@ -2206,7 +2551,7 @@
             </w:tcBorders>
             <w:shd w:color="auto" w:fill="D9E2F3" w:themeFill="accent1" w:themeFillTint="33" w:val="clear"/>
             <w:tcMar>
-              <w:left w:w="108" w:type="dxa"/>
+              <w:left w:w="103" w:type="dxa"/>
             </w:tcMar>
           </w:tcPr>
           <w:p>
@@ -2239,6 +2584,9 @@
               <w:left w:val="nil"/>
             </w:tcBorders>
             <w:shd w:color="auto" w:fill="D9E2F3" w:themeFill="accent1" w:themeFillTint="33" w:val="clear"/>
+            <w:tcMar>
+              <w:left w:w="113" w:type="dxa"/>
+            </w:tcMar>
           </w:tcPr>
           <w:p>
             <w:pPr>
@@ -2277,7 +2625,7 @@
             </w:tcBorders>
             <w:shd w:fill="auto" w:val="clear"/>
             <w:tcMar>
-              <w:left w:w="108" w:type="dxa"/>
+              <w:left w:w="103" w:type="dxa"/>
             </w:tcMar>
           </w:tcPr>
           <w:p>
@@ -2310,6 +2658,9 @@
               <w:left w:val="nil"/>
             </w:tcBorders>
             <w:shd w:fill="auto" w:val="clear"/>
+            <w:tcMar>
+              <w:left w:w="113" w:type="dxa"/>
+            </w:tcMar>
           </w:tcPr>
           <w:p>
             <w:pPr>
@@ -2349,7 +2700,7 @@
             </w:tcBorders>
             <w:shd w:color="auto" w:fill="D9E2F3" w:themeFill="accent1" w:themeFillTint="33" w:val="clear"/>
             <w:tcMar>
-              <w:left w:w="108" w:type="dxa"/>
+              <w:left w:w="103" w:type="dxa"/>
             </w:tcMar>
           </w:tcPr>
           <w:p>
@@ -2381,6 +2732,9 @@
               <w:left w:val="nil"/>
             </w:tcBorders>
             <w:shd w:color="auto" w:fill="D9E2F3" w:themeFill="accent1" w:themeFillTint="33" w:val="clear"/>
+            <w:tcMar>
+              <w:left w:w="113" w:type="dxa"/>
+            </w:tcMar>
           </w:tcPr>
           <w:p>
             <w:pPr>
@@ -2417,7 +2771,7 @@
             </w:tcBorders>
             <w:shd w:fill="auto" w:val="clear"/>
             <w:tcMar>
-              <w:left w:w="108" w:type="dxa"/>
+              <w:left w:w="103" w:type="dxa"/>
             </w:tcMar>
           </w:tcPr>
           <w:p>
@@ -2448,6 +2802,9 @@
               <w:left w:val="nil"/>
             </w:tcBorders>
             <w:shd w:fill="auto" w:val="clear"/>
+            <w:tcMar>
+              <w:left w:w="113" w:type="dxa"/>
+            </w:tcMar>
           </w:tcPr>
           <w:p>
             <w:pPr>
@@ -2485,7 +2842,7 @@
             </w:tcBorders>
             <w:shd w:color="auto" w:fill="D9E2F3" w:themeFill="accent1" w:themeFillTint="33" w:val="clear"/>
             <w:tcMar>
-              <w:left w:w="108" w:type="dxa"/>
+              <w:left w:w="103" w:type="dxa"/>
             </w:tcMar>
           </w:tcPr>
           <w:p>
@@ -2516,6 +2873,9 @@
               <w:left w:val="nil"/>
             </w:tcBorders>
             <w:shd w:color="auto" w:fill="D9E2F3" w:themeFill="accent1" w:themeFillTint="33" w:val="clear"/>
+            <w:tcMar>
+              <w:left w:w="113" w:type="dxa"/>
+            </w:tcMar>
           </w:tcPr>
           <w:p>
             <w:pPr>
@@ -2552,7 +2912,7 @@
             </w:tcBorders>
             <w:shd w:fill="auto" w:val="clear"/>
             <w:tcMar>
-              <w:left w:w="108" w:type="dxa"/>
+              <w:left w:w="103" w:type="dxa"/>
             </w:tcMar>
           </w:tcPr>
           <w:p>
@@ -2583,6 +2943,9 @@
               <w:left w:val="nil"/>
             </w:tcBorders>
             <w:shd w:fill="auto" w:val="clear"/>
+            <w:tcMar>
+              <w:left w:w="113" w:type="dxa"/>
+            </w:tcMar>
           </w:tcPr>
           <w:p>
             <w:pPr>
@@ -2620,7 +2983,7 @@
             </w:tcBorders>
             <w:shd w:color="auto" w:fill="D9E2F3" w:themeFill="accent1" w:themeFillTint="33" w:val="clear"/>
             <w:tcMar>
-              <w:left w:w="108" w:type="dxa"/>
+              <w:left w:w="103" w:type="dxa"/>
             </w:tcMar>
           </w:tcPr>
           <w:p>
@@ -2651,6 +3014,9 @@
               <w:left w:val="nil"/>
             </w:tcBorders>
             <w:shd w:color="auto" w:fill="D9E2F3" w:themeFill="accent1" w:themeFillTint="33" w:val="clear"/>
+            <w:tcMar>
+              <w:left w:w="113" w:type="dxa"/>
+            </w:tcMar>
           </w:tcPr>
           <w:p>
             <w:pPr>
@@ -2687,7 +3053,7 @@
             </w:tcBorders>
             <w:shd w:fill="auto" w:val="clear"/>
             <w:tcMar>
-              <w:left w:w="108" w:type="dxa"/>
+              <w:left w:w="103" w:type="dxa"/>
             </w:tcMar>
           </w:tcPr>
           <w:p>
@@ -2718,6 +3084,9 @@
               <w:left w:val="nil"/>
             </w:tcBorders>
             <w:shd w:fill="auto" w:val="clear"/>
+            <w:tcMar>
+              <w:left w:w="113" w:type="dxa"/>
+            </w:tcMar>
           </w:tcPr>
           <w:p>
             <w:pPr>
@@ -3156,34 +3525,21 @@
       <w:pPr>
         <w:pStyle w:val="Normal"/>
         <w:jc w:val="both"/>
-        <w:rPr>
-          <w:sz w:val="24"/>
-          <w:szCs w:val="28"/>
-        </w:rPr>
-      </w:pPr>
-      <w:r>
-        <w:rPr>
-          <w:sz w:val="24"/>
-          <w:szCs w:val="28"/>
-        </w:rPr>
-        <w:t>The Analytic Engine performs various ML Algorithms on the data…</w:t>
-      </w:r>
-    </w:p>
-    <w:p>
-      <w:pPr>
-        <w:pStyle w:val="Normal"/>
-        <w:jc w:val="both"/>
-        <w:rPr>
-          <w:sz w:val="24"/>
-          <w:szCs w:val="28"/>
-        </w:rPr>
-      </w:pPr>
-      <w:r>
-        <w:rPr>
-          <w:sz w:val="24"/>
-          <w:szCs w:val="28"/>
-        </w:rPr>
-        <w:t>//TODO</w:t>
+        <w:rPr/>
+      </w:pPr>
+      <w:r>
+        <w:rPr>
+          <w:sz w:val="24"/>
+          <w:szCs w:val="28"/>
+        </w:rPr>
+        <w:t>The Analytic Engine performs various ML Algorithms on the dat</w:t>
+      </w:r>
+      <w:r>
+        <w:rPr>
+          <w:sz w:val="24"/>
+          <w:szCs w:val="28"/>
+        </w:rPr>
+        <w:t>a.</w:t>
       </w:r>
     </w:p>
     <w:p>
@@ -4005,7 +4361,6 @@
       </w:r>
       <w:r>
         <w:rPr>
-          <w:rFonts w:ascii="Calibri" w:hAnsi="Calibri"/>
           <w:sz w:val="24"/>
           <w:szCs w:val="24"/>
         </w:rPr>
@@ -4028,7 +4383,6 @@
       </w:pPr>
       <w:r>
         <w:rPr>
-          <w:rFonts w:ascii="Calibri" w:hAnsi="Calibri"/>
           <w:sz w:val="24"/>
           <w:szCs w:val="24"/>
         </w:rPr>
@@ -4051,7 +4405,6 @@
       </w:pPr>
       <w:r>
         <w:rPr>
-          <w:rFonts w:ascii="Calibri" w:hAnsi="Calibri"/>
           <w:sz w:val="24"/>
           <w:szCs w:val="24"/>
         </w:rPr>
@@ -4073,19 +4426,10 @@
       </w:pPr>
       <w:r>
         <w:rPr>
-          <w:rFonts w:ascii="Calibri" w:hAnsi="Calibri"/>
           <w:sz w:val="24"/>
           <w:szCs w:val="24"/>
         </w:rPr>
-        <w:t>T</w:t>
-      </w:r>
-      <w:r>
-        <w:rPr>
-          <w:rFonts w:ascii="Calibri" w:hAnsi="Calibri"/>
-          <w:sz w:val="24"/>
-          <w:szCs w:val="24"/>
-        </w:rPr>
-        <w:t>he login portal shall request the username and password of the specific smart machine that it is assigned to.</w:t>
+        <w:t>The login portal shall request the username and password of the specific smart machine that it is assigned to.</w:t>
       </w:r>
     </w:p>
     <w:p>
@@ -4104,7 +4448,6 @@
       </w:pPr>
       <w:r>
         <w:rPr>
-          <w:rFonts w:ascii="Calibri" w:hAnsi="Calibri"/>
           <w:sz w:val="24"/>
           <w:szCs w:val="24"/>
         </w:rPr>
@@ -4127,7 +4470,6 @@
       </w:pPr>
       <w:r>
         <w:rPr>
-          <w:rFonts w:ascii="Calibri" w:hAnsi="Calibri"/>
           <w:sz w:val="24"/>
           <w:szCs w:val="24"/>
         </w:rPr>
@@ -4150,7 +4492,6 @@
       </w:pPr>
       <w:r>
         <w:rPr>
-          <w:rFonts w:ascii="Calibri" w:hAnsi="Calibri"/>
           <w:sz w:val="24"/>
           <w:szCs w:val="24"/>
         </w:rPr>
@@ -4172,19 +4513,10 @@
       </w:pPr>
       <w:r>
         <w:rPr>
-          <w:rFonts w:ascii="Calibri" w:hAnsi="Calibri"/>
           <w:sz w:val="24"/>
           <w:szCs w:val="24"/>
         </w:rPr>
-        <w:t xml:space="preserve">The </w:t>
-      </w:r>
-      <w:r>
-        <w:rPr>
-          <w:rFonts w:ascii="Calibri" w:hAnsi="Calibri"/>
-          <w:sz w:val="24"/>
-          <w:szCs w:val="24"/>
-        </w:rPr>
-        <w:t>MUI shall display the active working state of the machine in an easy-to-read manner.</w:t>
+        <w:t>The MUI shall display the active working state of the machine in an easy-to-read manner.</w:t>
       </w:r>
     </w:p>
     <w:p>
@@ -4203,7 +4535,6 @@
       </w:pPr>
       <w:r>
         <w:rPr>
-          <w:rFonts w:ascii="Calibri" w:hAnsi="Calibri"/>
           <w:sz w:val="24"/>
           <w:szCs w:val="24"/>
         </w:rPr>
@@ -4225,19 +4556,10 @@
       </w:pPr>
       <w:r>
         <w:rPr>
-          <w:rFonts w:ascii="Calibri" w:hAnsi="Calibri"/>
           <w:sz w:val="24"/>
           <w:szCs w:val="24"/>
         </w:rPr>
-        <w:t>T</w:t>
-      </w:r>
-      <w:r>
-        <w:rPr>
-          <w:rFonts w:ascii="Calibri" w:hAnsi="Calibri"/>
-          <w:sz w:val="24"/>
-          <w:szCs w:val="24"/>
-        </w:rPr>
-        <w:t>he MUI shall be resuable such that it can be used for other types of machine.</w:t>
+        <w:t>The MUI shall be resuable such that it can be used for other types of machine.</w:t>
       </w:r>
     </w:p>
     <w:p>
@@ -4256,7 +4578,6 @@
       </w:pPr>
       <w:r>
         <w:rPr>
-          <w:rFonts w:ascii="Calibri" w:hAnsi="Calibri"/>
           <w:sz w:val="24"/>
           <w:szCs w:val="24"/>
         </w:rPr>
@@ -4274,9 +4595,8 @@
       </w:pPr>
       <w:r>
         <w:rPr>
-          <w:rFonts w:ascii="Calibri" w:hAnsi="Calibri"/>
-          <w:sz w:val="36"/>
-          <w:szCs w:val="36"/>
+          <w:sz w:val="32"/>
+          <w:szCs w:val="28"/>
         </w:rPr>
       </w:r>
     </w:p>
@@ -5545,9 +5865,9 @@
           <w:szCs w:val="28"/>
         </w:rPr>
       </w:pPr>
-      <w:bookmarkStart w:id="2" w:name="_GoBack"/>
       <w:bookmarkStart w:id="3" w:name="_GoBack"/>
-      <w:bookmarkEnd w:id="3"/>
+      <w:bookmarkStart w:id="4" w:name="_GoBack"/>
+      <w:bookmarkEnd w:id="4"/>
       <w:r>
         <w:rPr>
           <w:sz w:val="24"/>
@@ -5695,60 +6015,19 @@
         </w:tabs>
         <w:jc w:val="both"/>
         <w:rPr>
-          <w:sz w:val="24"/>
-          <w:szCs w:val="28"/>
-        </w:rPr>
-      </w:pPr>
-      <w:r>
-        <w:rPr>
-          <w:sz w:val="24"/>
-          <w:szCs w:val="28"/>
-        </w:rPr>
-      </w:r>
-    </w:p>
-    <w:p>
-      <w:pPr>
-        <w:pStyle w:val="Normal"/>
-        <w:jc w:val="both"/>
-        <w:rPr>
-          <w:sz w:val="24"/>
-          <w:szCs w:val="28"/>
-        </w:rPr>
-      </w:pPr>
-      <w:r>
-        <w:rPr>
-          <w:sz w:val="24"/>
-          <w:szCs w:val="28"/>
-        </w:rPr>
-        <w:t>-------------------------[TODO BELOW]---------------------------------------------------------------------------</w:t>
-      </w:r>
-    </w:p>
-    <w:p>
-      <w:pPr>
-        <w:pStyle w:val="Normal"/>
-        <w:jc w:val="both"/>
-        <w:rPr>
           <w:sz w:val="32"/>
           <w:szCs w:val="28"/>
         </w:rPr>
       </w:pPr>
       <w:r>
-        <w:rPr>
-          <w:sz w:val="32"/>
-          <w:szCs w:val="28"/>
-        </w:rPr>
-        <w:t>3.5 Inverse Requirements [TODO]</w:t>
-      </w:r>
-    </w:p>
-    <w:p>
-      <w:pPr>
-        <w:pStyle w:val="Normal"/>
-        <w:jc w:val="both"/>
-        <w:rPr>
-          <w:b/>
-          <w:b/>
-          <w:bCs/>
-        </w:rPr>
+        <w:rPr/>
+      </w:r>
+    </w:p>
+    <w:p>
+      <w:pPr>
+        <w:pStyle w:val="Normal"/>
+        <w:jc w:val="both"/>
+        <w:rPr/>
       </w:pPr>
       <w:r>
         <w:rPr>
@@ -5757,7 +6036,25 @@
           <w:sz w:val="32"/>
           <w:szCs w:val="28"/>
         </w:rPr>
-        <w:t xml:space="preserve">3.6 Design Constraints </w:t>
+        <w:t>3.</w:t>
+      </w:r>
+      <w:r>
+        <w:rPr>
+          <w:b/>
+          <w:bCs/>
+          <w:sz w:val="32"/>
+          <w:szCs w:val="28"/>
+        </w:rPr>
+        <w:t>5</w:t>
+      </w:r>
+      <w:r>
+        <w:rPr>
+          <w:b/>
+          <w:bCs/>
+          <w:sz w:val="32"/>
+          <w:szCs w:val="28"/>
+        </w:rPr>
+        <w:t xml:space="preserve"> Design Constraints </w:t>
       </w:r>
     </w:p>
     <w:p>
@@ -5775,7 +6072,7 @@
       </w:pPr>
       <w:r>
         <w:rPr>
-          <w:rFonts w:eastAsia="Courier" w:cs="Courier" w:ascii="Calibri" w:hAnsi="Calibri"/>
+          <w:rFonts w:eastAsia="Courier" w:cs="Courier"/>
           <w:color w:val="000000"/>
           <w:sz w:val="24"/>
           <w:szCs w:val="24"/>
@@ -5798,7 +6095,7 @@
       </w:pPr>
       <w:r>
         <w:rPr>
-          <w:rFonts w:eastAsia="Courier" w:cs="Courier" w:ascii="Calibri" w:hAnsi="Calibri"/>
+          <w:rFonts w:eastAsia="Courier" w:cs="Courier"/>
           <w:color w:val="000000"/>
           <w:sz w:val="24"/>
           <w:szCs w:val="24"/>
@@ -5821,7 +6118,7 @@
       </w:pPr>
       <w:r>
         <w:rPr>
-          <w:rFonts w:eastAsia="Courier" w:cs="Courier" w:ascii="Calibri" w:hAnsi="Calibri"/>
+          <w:rFonts w:eastAsia="Courier" w:cs="Courier"/>
           <w:color w:val="000000"/>
           <w:sz w:val="24"/>
           <w:szCs w:val="24"/>
@@ -5844,7 +6141,7 @@
       </w:pPr>
       <w:r>
         <w:rPr>
-          <w:rFonts w:eastAsia="Courier" w:cs="Courier" w:ascii="Calibri" w:hAnsi="Calibri"/>
+          <w:rFonts w:eastAsia="Courier" w:cs="Courier"/>
           <w:color w:val="000000"/>
           <w:sz w:val="24"/>
           <w:szCs w:val="24"/>
@@ -5856,11 +6153,7 @@
       <w:pPr>
         <w:pStyle w:val="Normal"/>
         <w:jc w:val="both"/>
-        <w:rPr>
-          <w:b/>
-          <w:b/>
-          <w:bCs/>
-        </w:rPr>
+        <w:rPr/>
       </w:pPr>
       <w:r>
         <w:rPr>
@@ -5869,7 +6162,25 @@
           <w:sz w:val="32"/>
           <w:szCs w:val="28"/>
         </w:rPr>
-        <w:t xml:space="preserve">3.7 Logical Database Requirements </w:t>
+        <w:t>3.</w:t>
+      </w:r>
+      <w:r>
+        <w:rPr>
+          <w:b/>
+          <w:bCs/>
+          <w:sz w:val="32"/>
+          <w:szCs w:val="28"/>
+        </w:rPr>
+        <w:t>6</w:t>
+      </w:r>
+      <w:r>
+        <w:rPr>
+          <w:b/>
+          <w:bCs/>
+          <w:sz w:val="32"/>
+          <w:szCs w:val="28"/>
+        </w:rPr>
+        <w:t xml:space="preserve"> Logical Database Requirements </w:t>
       </w:r>
     </w:p>
     <w:p>
@@ -5887,48 +6198,12 @@
       </w:pPr>
       <w:r>
         <w:rPr>
-          <w:rFonts w:eastAsia="Courier" w:cs="Courier" w:ascii="Calibri" w:hAnsi="Calibri"/>
+          <w:rFonts w:eastAsia="Courier" w:cs="Courier"/>
           <w:color w:val="000000"/>
           <w:sz w:val="24"/>
           <w:szCs w:val="24"/>
         </w:rPr>
-        <w:t xml:space="preserve">The primary database management system that </w:t>
-      </w:r>
-      <w:r>
-        <w:rPr>
-          <w:rFonts w:eastAsia="Courier" w:cs="Courier" w:ascii="Calibri" w:hAnsi="Calibri"/>
-          <w:color w:val="000000"/>
-          <w:sz w:val="24"/>
-          <w:szCs w:val="24"/>
-        </w:rPr>
-        <w:t>shall</w:t>
-      </w:r>
-      <w:r>
-        <w:rPr>
-          <w:rFonts w:eastAsia="Courier" w:cs="Courier" w:ascii="Calibri" w:hAnsi="Calibri"/>
-          <w:color w:val="000000"/>
-          <w:sz w:val="24"/>
-          <w:szCs w:val="24"/>
-        </w:rPr>
-        <w:t xml:space="preserve"> be used is MongoDB. The local machines store the data obtained through various sensors and also the result after ML process in the local database. This data </w:t>
-      </w:r>
-      <w:r>
-        <w:rPr>
-          <w:rFonts w:eastAsia="Courier" w:cs="Courier" w:ascii="Calibri" w:hAnsi="Calibri"/>
-          <w:color w:val="000000"/>
-          <w:sz w:val="24"/>
-          <w:szCs w:val="24"/>
-        </w:rPr>
-        <w:t>would</w:t>
-      </w:r>
-      <w:r>
-        <w:rPr>
-          <w:rFonts w:eastAsia="Courier" w:cs="Courier" w:ascii="Calibri" w:hAnsi="Calibri"/>
-          <w:color w:val="000000"/>
-          <w:sz w:val="24"/>
-          <w:szCs w:val="24"/>
-        </w:rPr>
-        <w:t xml:space="preserve"> be sent to the main server on request. </w:t>
+        <w:t xml:space="preserve">The primary database management system that shall be used is MongoDB. The local machines store the data obtained through various sensors and also the result after ML process in the local database. This data would be sent to the main server on request. </w:t>
       </w:r>
     </w:p>
     <w:p>
@@ -5946,7 +6221,7 @@
       </w:pPr>
       <w:r>
         <w:rPr>
-          <w:rFonts w:eastAsia="Courier" w:cs="Courier" w:ascii="Calibri" w:hAnsi="Calibri"/>
+          <w:rFonts w:eastAsia="Courier" w:cs="Courier"/>
           <w:color w:val="000000"/>
           <w:sz w:val="24"/>
           <w:szCs w:val="24"/>
@@ -5959,123 +6234,42 @@
         <w:spacing w:lineRule="auto" w:line="240" w:before="0" w:after="0"/>
         <w:ind w:left="0" w:right="0" w:hanging="0"/>
         <w:jc w:val="left"/>
-        <w:rPr>
-          <w:rFonts w:ascii="Calibri" w:hAnsi="Calibri"/>
-        </w:rPr>
-      </w:pPr>
-      <w:r>
-        <w:rPr>
-          <w:rFonts w:eastAsia="Courier" w:cs="Courier" w:ascii="Calibri" w:hAnsi="Calibri"/>
+        <w:rPr/>
+      </w:pPr>
+      <w:r>
+        <w:rPr>
+          <w:rFonts w:eastAsia="Courier" w:cs="Courier"/>
           <w:color w:val="000000"/>
           <w:sz w:val="24"/>
           <w:szCs w:val="24"/>
         </w:rPr>
-        <w:t xml:space="preserve">The main server has a </w:t>
-      </w:r>
-      <w:r>
-        <w:rPr>
-          <w:rFonts w:eastAsia="Courier" w:cs="Courier" w:ascii="Calibri" w:hAnsi="Calibri"/>
-          <w:color w:val="000000"/>
-          <w:sz w:val="24"/>
-          <w:szCs w:val="24"/>
-        </w:rPr>
-        <w:t>dedicated</w:t>
-      </w:r>
-      <w:r>
-        <w:rPr>
-          <w:rFonts w:eastAsia="Courier" w:cs="Courier" w:ascii="Calibri" w:hAnsi="Calibri"/>
-          <w:color w:val="000000"/>
-          <w:sz w:val="24"/>
-          <w:szCs w:val="24"/>
-        </w:rPr>
-        <w:t xml:space="preserve"> </w:t>
-      </w:r>
-      <w:r>
-        <w:rPr>
-          <w:rFonts w:eastAsia="Courier" w:cs="Courier" w:ascii="Calibri" w:hAnsi="Calibri"/>
+        <w:t xml:space="preserve">The main server has a dedicated </w:t>
+      </w:r>
+      <w:r>
+        <w:rPr>
+          <w:rFonts w:eastAsia="Courier" w:cs="Courier"/>
           <w:b w:val="false"/>
           <w:bCs w:val="false"/>
           <w:color w:val="000000"/>
           <w:sz w:val="24"/>
           <w:szCs w:val="24"/>
         </w:rPr>
-        <w:t xml:space="preserve">database. This main database contains separate databases for all the different machines in the network. These are the databases which </w:t>
-      </w:r>
-      <w:r>
-        <w:rPr>
-          <w:rFonts w:eastAsia="Courier" w:cs="Courier" w:ascii="Calibri" w:hAnsi="Calibri"/>
-          <w:b w:val="false"/>
-          <w:bCs w:val="false"/>
-          <w:color w:val="000000"/>
-          <w:sz w:val="24"/>
-          <w:szCs w:val="24"/>
-        </w:rPr>
-        <w:t xml:space="preserve">would </w:t>
-      </w:r>
-      <w:r>
-        <w:rPr>
-          <w:rFonts w:eastAsia="Courier" w:cs="Courier" w:ascii="Calibri" w:hAnsi="Calibri"/>
-          <w:b w:val="false"/>
-          <w:bCs w:val="false"/>
-          <w:color w:val="000000"/>
-          <w:sz w:val="24"/>
-          <w:szCs w:val="24"/>
-        </w:rPr>
-        <w:t xml:space="preserve">contain all the details of the machines in the network, including </w:t>
-      </w:r>
-      <w:r>
-        <w:rPr>
-          <w:rFonts w:eastAsia="Courier" w:cs="Courier" w:ascii="Calibri" w:hAnsi="Calibri"/>
-          <w:b w:val="false"/>
-          <w:bCs w:val="false"/>
-          <w:color w:val="000000"/>
-          <w:sz w:val="24"/>
-          <w:szCs w:val="24"/>
-        </w:rPr>
-        <w:t>information such as</w:t>
-      </w:r>
-      <w:r>
-        <w:rPr>
-          <w:rFonts w:eastAsia="Courier" w:cs="Courier" w:ascii="Calibri" w:hAnsi="Calibri"/>
-          <w:b w:val="false"/>
-          <w:bCs w:val="false"/>
-          <w:color w:val="000000"/>
-          <w:sz w:val="24"/>
-          <w:szCs w:val="24"/>
-        </w:rPr>
-        <w:t xml:space="preserve"> user id and password for validation, history of all states the machine has been in and the current state the machine is on.</w:t>
-      </w:r>
-    </w:p>
-    <w:p>
-      <w:pPr>
-        <w:pStyle w:val="Normal"/>
-        <w:jc w:val="both"/>
+        <w:t>database. This main database contains separate databases for all the different machines in the network. These are the databases which would contain all the details of the machines in the network, including information such as user id and password for validation, history of all states the machine has been in and the current state the machine is on.</w:t>
+      </w:r>
+    </w:p>
+    <w:p>
+      <w:pPr>
+        <w:pStyle w:val="Normal"/>
+        <w:spacing w:lineRule="auto" w:line="240" w:before="0" w:after="0"/>
+        <w:ind w:left="0" w:right="0" w:hanging="0"/>
+        <w:jc w:val="left"/>
         <w:rPr>
           <w:sz w:val="32"/>
           <w:szCs w:val="28"/>
         </w:rPr>
       </w:pPr>
       <w:r>
-        <w:rPr>
-          <w:sz w:val="32"/>
-          <w:szCs w:val="28"/>
-        </w:rPr>
-        <w:t>3.8 Other Requirements [TODO]</w:t>
-      </w:r>
-    </w:p>
-    <w:p>
-      <w:pPr>
-        <w:pStyle w:val="Normal"/>
-        <w:spacing w:before="0" w:after="160"/>
-        <w:jc w:val="both"/>
         <w:rPr/>
-      </w:pPr>
-      <w:r>
-        <w:rPr>
-          <w:sz w:val="32"/>
-          <w:szCs w:val="28"/>
-        </w:rPr>
-        <w:t>Appendix [TODO]</w:t>
       </w:r>
     </w:p>
     <w:sectPr>
@@ -6136,7 +6330,7 @@
       <w:fldChar w:fldCharType="separate"/>
     </w:r>
     <w:r>
-      <w:t>11</w:t>
+      <w:t>12</w:t>
     </w:r>
     <w:r>
       <w:fldChar w:fldCharType="end"/>
@@ -6156,6 +6350,8 @@
       <w:pStyle w:val="Header"/>
       <w:rPr/>
     </w:pPr>
+    <w:bookmarkStart w:id="5" w:name="__DdeLink__4797_1720512672"/>
+    <w:bookmarkEnd w:id="5"/>
     <w:r>
       <w:rPr>
         <w:rFonts w:cs="Segoe UI" w:ascii="Segoe UI" w:hAnsi="Segoe UI"/>
@@ -6199,6 +6395,8 @@
       </w:pPr>
       <w:rPr>
         <w:rFonts w:ascii="Symbol" w:hAnsi="Symbol" w:cs="Symbol" w:hint="default"/>
+        <w:sz w:val="24"/>
+        <w:rFonts w:cs="Symbol"/>
       </w:rPr>
     </w:lvl>
     <w:lvl w:ilvl="1">
@@ -6224,6 +6422,7 @@
       </w:pPr>
       <w:rPr>
         <w:rFonts w:ascii="Wingdings" w:hAnsi="Wingdings" w:cs="Wingdings" w:hint="default"/>
+        <w:rFonts w:cs="Wingdings"/>
       </w:rPr>
     </w:lvl>
     <w:lvl w:ilvl="3">
@@ -6236,6 +6435,7 @@
       </w:pPr>
       <w:rPr>
         <w:rFonts w:ascii="Symbol" w:hAnsi="Symbol" w:cs="Symbol" w:hint="default"/>
+        <w:rFonts w:cs="Symbol"/>
       </w:rPr>
     </w:lvl>
     <w:lvl w:ilvl="4">
@@ -6261,6 +6461,7 @@
       </w:pPr>
       <w:rPr>
         <w:rFonts w:ascii="Wingdings" w:hAnsi="Wingdings" w:cs="Wingdings" w:hint="default"/>
+        <w:rFonts w:cs="Wingdings"/>
       </w:rPr>
     </w:lvl>
     <w:lvl w:ilvl="6">
@@ -6273,6 +6474,7 @@
       </w:pPr>
       <w:rPr>
         <w:rFonts w:ascii="Symbol" w:hAnsi="Symbol" w:cs="Symbol" w:hint="default"/>
+        <w:rFonts w:cs="Symbol"/>
       </w:rPr>
     </w:lvl>
     <w:lvl w:ilvl="7">
@@ -6298,6 +6500,7 @@
       </w:pPr>
       <w:rPr>
         <w:rFonts w:ascii="Wingdings" w:hAnsi="Wingdings" w:cs="Wingdings" w:hint="default"/>
+        <w:rFonts w:cs="Wingdings"/>
       </w:rPr>
     </w:lvl>
   </w:abstractNum>
@@ -6312,6 +6515,8 @@
       </w:pPr>
       <w:rPr>
         <w:rFonts w:ascii="Symbol" w:hAnsi="Symbol" w:cs="Symbol" w:hint="default"/>
+        <w:sz w:val="24"/>
+        <w:rFonts w:cs="Symbol"/>
       </w:rPr>
     </w:lvl>
     <w:lvl w:ilvl="1">
@@ -6337,6 +6542,7 @@
       </w:pPr>
       <w:rPr>
         <w:rFonts w:ascii="Wingdings" w:hAnsi="Wingdings" w:cs="Wingdings" w:hint="default"/>
+        <w:rFonts w:cs="Wingdings"/>
       </w:rPr>
     </w:lvl>
     <w:lvl w:ilvl="3">
@@ -6349,6 +6555,7 @@
       </w:pPr>
       <w:rPr>
         <w:rFonts w:ascii="Symbol" w:hAnsi="Symbol" w:cs="Symbol" w:hint="default"/>
+        <w:rFonts w:cs="Symbol"/>
       </w:rPr>
     </w:lvl>
     <w:lvl w:ilvl="4">
@@ -6374,6 +6581,7 @@
       </w:pPr>
       <w:rPr>
         <w:rFonts w:ascii="Wingdings" w:hAnsi="Wingdings" w:cs="Wingdings" w:hint="default"/>
+        <w:rFonts w:cs="Wingdings"/>
       </w:rPr>
     </w:lvl>
     <w:lvl w:ilvl="6">
@@ -6386,6 +6594,7 @@
       </w:pPr>
       <w:rPr>
         <w:rFonts w:ascii="Symbol" w:hAnsi="Symbol" w:cs="Symbol" w:hint="default"/>
+        <w:rFonts w:cs="Symbol"/>
       </w:rPr>
     </w:lvl>
     <w:lvl w:ilvl="7">
@@ -6411,6 +6620,7 @@
       </w:pPr>
       <w:rPr>
         <w:rFonts w:ascii="Wingdings" w:hAnsi="Wingdings" w:cs="Wingdings" w:hint="default"/>
+        <w:rFonts w:cs="Wingdings"/>
       </w:rPr>
     </w:lvl>
   </w:abstractNum>
@@ -6836,6 +7046,7 @@
       <w:rPr>
         <w:rFonts w:ascii="Wingdings" w:hAnsi="Wingdings" w:cs="Wingdings" w:hint="default"/>
         <w:sz w:val="32"/>
+        <w:rFonts w:cs="Wingdings"/>
         <w:color w:val="00000A"/>
       </w:rPr>
     </w:lvl>
@@ -6862,6 +7073,7 @@
       </w:pPr>
       <w:rPr>
         <w:rFonts w:ascii="Wingdings" w:hAnsi="Wingdings" w:cs="Wingdings" w:hint="default"/>
+        <w:rFonts w:cs="Wingdings"/>
       </w:rPr>
     </w:lvl>
     <w:lvl w:ilvl="3">
@@ -6874,6 +7086,7 @@
       </w:pPr>
       <w:rPr>
         <w:rFonts w:ascii="Symbol" w:hAnsi="Symbol" w:cs="Symbol" w:hint="default"/>
+        <w:rFonts w:cs="Symbol"/>
       </w:rPr>
     </w:lvl>
     <w:lvl w:ilvl="4">
@@ -6899,6 +7112,7 @@
       </w:pPr>
       <w:rPr>
         <w:rFonts w:ascii="Wingdings" w:hAnsi="Wingdings" w:cs="Wingdings" w:hint="default"/>
+        <w:rFonts w:cs="Wingdings"/>
       </w:rPr>
     </w:lvl>
     <w:lvl w:ilvl="6">
@@ -6911,6 +7125,7 @@
       </w:pPr>
       <w:rPr>
         <w:rFonts w:ascii="Symbol" w:hAnsi="Symbol" w:cs="Symbol" w:hint="default"/>
+        <w:rFonts w:cs="Symbol"/>
       </w:rPr>
     </w:lvl>
     <w:lvl w:ilvl="7">
@@ -6936,6 +7151,7 @@
       </w:pPr>
       <w:rPr>
         <w:rFonts w:ascii="Wingdings" w:hAnsi="Wingdings" w:cs="Wingdings" w:hint="default"/>
+        <w:rFonts w:cs="Wingdings"/>
       </w:rPr>
     </w:lvl>
   </w:abstractNum>
@@ -6950,6 +7166,8 @@
       </w:pPr>
       <w:rPr>
         <w:rFonts w:ascii="Wingdings" w:hAnsi="Wingdings" w:cs="Wingdings" w:hint="default"/>
+        <w:sz w:val="32"/>
+        <w:rFonts w:cs="Wingdings"/>
       </w:rPr>
     </w:lvl>
     <w:lvl w:ilvl="1">
@@ -6975,6 +7193,7 @@
       </w:pPr>
       <w:rPr>
         <w:rFonts w:ascii="Wingdings" w:hAnsi="Wingdings" w:cs="Wingdings" w:hint="default"/>
+        <w:rFonts w:cs="Wingdings"/>
       </w:rPr>
     </w:lvl>
     <w:lvl w:ilvl="3">
@@ -6987,6 +7206,7 @@
       </w:pPr>
       <w:rPr>
         <w:rFonts w:ascii="Symbol" w:hAnsi="Symbol" w:cs="Symbol" w:hint="default"/>
+        <w:rFonts w:cs="Symbol"/>
       </w:rPr>
     </w:lvl>
     <w:lvl w:ilvl="4">
@@ -7012,6 +7232,7 @@
       </w:pPr>
       <w:rPr>
         <w:rFonts w:ascii="Wingdings" w:hAnsi="Wingdings" w:cs="Wingdings" w:hint="default"/>
+        <w:rFonts w:cs="Wingdings"/>
       </w:rPr>
     </w:lvl>
     <w:lvl w:ilvl="6">
@@ -7024,6 +7245,7 @@
       </w:pPr>
       <w:rPr>
         <w:rFonts w:ascii="Symbol" w:hAnsi="Symbol" w:cs="Symbol" w:hint="default"/>
+        <w:rFonts w:cs="Symbol"/>
       </w:rPr>
     </w:lvl>
     <w:lvl w:ilvl="7">
@@ -7049,6 +7271,7 @@
       </w:pPr>
       <w:rPr>
         <w:rFonts w:ascii="Wingdings" w:hAnsi="Wingdings" w:cs="Wingdings" w:hint="default"/>
+        <w:rFonts w:cs="Wingdings"/>
       </w:rPr>
     </w:lvl>
   </w:abstractNum>
@@ -7090,6 +7313,7 @@
       </w:pPr>
       <w:rPr>
         <w:rFonts w:ascii="Wingdings" w:hAnsi="Wingdings" w:cs="Wingdings" w:hint="default"/>
+        <w:rFonts w:cs="Wingdings"/>
       </w:rPr>
     </w:lvl>
     <w:lvl w:ilvl="3">
@@ -7102,6 +7326,7 @@
       </w:pPr>
       <w:rPr>
         <w:rFonts w:ascii="Symbol" w:hAnsi="Symbol" w:cs="Symbol" w:hint="default"/>
+        <w:rFonts w:cs="Symbol"/>
       </w:rPr>
     </w:lvl>
     <w:lvl w:ilvl="4">
@@ -7127,6 +7352,7 @@
       </w:pPr>
       <w:rPr>
         <w:rFonts w:ascii="Wingdings" w:hAnsi="Wingdings" w:cs="Wingdings" w:hint="default"/>
+        <w:rFonts w:cs="Wingdings"/>
       </w:rPr>
     </w:lvl>
     <w:lvl w:ilvl="6">
@@ -7139,6 +7365,7 @@
       </w:pPr>
       <w:rPr>
         <w:rFonts w:ascii="Symbol" w:hAnsi="Symbol" w:cs="Symbol" w:hint="default"/>
+        <w:rFonts w:cs="Symbol"/>
       </w:rPr>
     </w:lvl>
     <w:lvl w:ilvl="7">
@@ -7164,6 +7391,7 @@
       </w:pPr>
       <w:rPr>
         <w:rFonts w:ascii="Wingdings" w:hAnsi="Wingdings" w:cs="Wingdings" w:hint="default"/>
+        <w:rFonts w:cs="Wingdings"/>
       </w:rPr>
     </w:lvl>
   </w:abstractNum>
@@ -7181,6 +7409,7 @@
       </w:pPr>
       <w:rPr>
         <w:rFonts w:ascii="Symbol" w:hAnsi="Symbol" w:cs="Symbol" w:hint="default"/>
+        <w:rFonts w:cs="Symbol"/>
       </w:rPr>
     </w:lvl>
     <w:lvl w:ilvl="1">
@@ -7196,6 +7425,8 @@
       </w:pPr>
       <w:rPr>
         <w:rFonts w:ascii="OpenSymbol" w:hAnsi="OpenSymbol" w:cs="OpenSymbol" w:hint="default"/>
+        <w:sz w:val="24"/>
+        <w:rFonts w:cs="OpenSymbol"/>
       </w:rPr>
     </w:lvl>
     <w:lvl w:ilvl="2">
@@ -7211,6 +7442,7 @@
       </w:pPr>
       <w:rPr>
         <w:rFonts w:ascii="OpenSymbol" w:hAnsi="OpenSymbol" w:cs="OpenSymbol" w:hint="default"/>
+        <w:rFonts w:cs="OpenSymbol"/>
       </w:rPr>
     </w:lvl>
     <w:lvl w:ilvl="3">
@@ -7226,6 +7458,7 @@
       </w:pPr>
       <w:rPr>
         <w:rFonts w:ascii="Symbol" w:hAnsi="Symbol" w:cs="Symbol" w:hint="default"/>
+        <w:rFonts w:cs="Symbol"/>
       </w:rPr>
     </w:lvl>
     <w:lvl w:ilvl="4">
@@ -7241,6 +7474,7 @@
       </w:pPr>
       <w:rPr>
         <w:rFonts w:ascii="OpenSymbol" w:hAnsi="OpenSymbol" w:cs="OpenSymbol" w:hint="default"/>
+        <w:rFonts w:cs="OpenSymbol"/>
       </w:rPr>
     </w:lvl>
     <w:lvl w:ilvl="5">
@@ -7256,6 +7490,7 @@
       </w:pPr>
       <w:rPr>
         <w:rFonts w:ascii="OpenSymbol" w:hAnsi="OpenSymbol" w:cs="OpenSymbol" w:hint="default"/>
+        <w:rFonts w:cs="OpenSymbol"/>
       </w:rPr>
     </w:lvl>
     <w:lvl w:ilvl="6">
@@ -7271,6 +7506,7 @@
       </w:pPr>
       <w:rPr>
         <w:rFonts w:ascii="Symbol" w:hAnsi="Symbol" w:cs="Symbol" w:hint="default"/>
+        <w:rFonts w:cs="Symbol"/>
       </w:rPr>
     </w:lvl>
     <w:lvl w:ilvl="7">
@@ -7286,6 +7522,7 @@
       </w:pPr>
       <w:rPr>
         <w:rFonts w:ascii="OpenSymbol" w:hAnsi="OpenSymbol" w:cs="OpenSymbol" w:hint="default"/>
+        <w:rFonts w:cs="OpenSymbol"/>
       </w:rPr>
     </w:lvl>
     <w:lvl w:ilvl="8">
@@ -7301,6 +7538,7 @@
       </w:pPr>
       <w:rPr>
         <w:rFonts w:ascii="OpenSymbol" w:hAnsi="OpenSymbol" w:cs="OpenSymbol" w:hint="default"/>
+        <w:rFonts w:cs="OpenSymbol"/>
       </w:rPr>
     </w:lvl>
   </w:abstractNum>
@@ -7316,7 +7554,6 @@
         </w:tabs>
         <w:ind w:left="1440" w:hanging="360"/>
       </w:pPr>
-      <w:rPr/>
     </w:lvl>
     <w:lvl w:ilvl="1">
       <w:start w:val="1"/>
@@ -7329,7 +7566,6 @@
         </w:tabs>
         <w:ind w:left="1800" w:hanging="360"/>
       </w:pPr>
-      <w:rPr/>
     </w:lvl>
     <w:lvl w:ilvl="2">
       <w:start w:val="1"/>
@@ -7342,7 +7578,6 @@
         </w:tabs>
         <w:ind w:left="2160" w:hanging="360"/>
       </w:pPr>
-      <w:rPr/>
     </w:lvl>
     <w:lvl w:ilvl="3">
       <w:start w:val="1"/>
@@ -7355,7 +7590,6 @@
         </w:tabs>
         <w:ind w:left="2520" w:hanging="360"/>
       </w:pPr>
-      <w:rPr/>
     </w:lvl>
     <w:lvl w:ilvl="4">
       <w:start w:val="1"/>
@@ -7368,7 +7602,6 @@
         </w:tabs>
         <w:ind w:left="2880" w:hanging="360"/>
       </w:pPr>
-      <w:rPr/>
     </w:lvl>
     <w:lvl w:ilvl="5">
       <w:start w:val="1"/>
@@ -7381,7 +7614,6 @@
         </w:tabs>
         <w:ind w:left="3240" w:hanging="360"/>
       </w:pPr>
-      <w:rPr/>
     </w:lvl>
     <w:lvl w:ilvl="6">
       <w:start w:val="1"/>
@@ -7394,7 +7626,6 @@
         </w:tabs>
         <w:ind w:left="3600" w:hanging="360"/>
       </w:pPr>
-      <w:rPr/>
     </w:lvl>
     <w:lvl w:ilvl="7">
       <w:start w:val="1"/>
@@ -7407,7 +7638,6 @@
         </w:tabs>
         <w:ind w:left="3960" w:hanging="360"/>
       </w:pPr>
-      <w:rPr/>
     </w:lvl>
     <w:lvl w:ilvl="8">
       <w:start w:val="1"/>
@@ -7420,7 +7650,6 @@
         </w:tabs>
         <w:ind w:left="4320" w:hanging="360"/>
       </w:pPr>
-      <w:rPr/>
     </w:lvl>
   </w:abstractNum>
   <w:abstractNum w:abstractNumId="12">
@@ -7435,7 +7664,6 @@
         </w:tabs>
         <w:ind w:left="1080" w:hanging="360"/>
       </w:pPr>
-      <w:rPr/>
     </w:lvl>
     <w:lvl w:ilvl="1">
       <w:start w:val="1"/>
@@ -7448,7 +7676,6 @@
         </w:tabs>
         <w:ind w:left="1440" w:hanging="360"/>
       </w:pPr>
-      <w:rPr/>
     </w:lvl>
     <w:lvl w:ilvl="2">
       <w:start w:val="1"/>
@@ -7461,7 +7688,6 @@
         </w:tabs>
         <w:ind w:left="1800" w:hanging="360"/>
       </w:pPr>
-      <w:rPr/>
     </w:lvl>
     <w:lvl w:ilvl="3">
       <w:start w:val="1"/>
@@ -7474,7 +7700,6 @@
         </w:tabs>
         <w:ind w:left="2160" w:hanging="360"/>
       </w:pPr>
-      <w:rPr/>
     </w:lvl>
     <w:lvl w:ilvl="4">
       <w:start w:val="1"/>
@@ -7487,7 +7712,6 @@
         </w:tabs>
         <w:ind w:left="2520" w:hanging="360"/>
       </w:pPr>
-      <w:rPr/>
     </w:lvl>
     <w:lvl w:ilvl="5">
       <w:start w:val="1"/>
@@ -7500,7 +7724,6 @@
         </w:tabs>
         <w:ind w:left="2880" w:hanging="360"/>
       </w:pPr>
-      <w:rPr/>
     </w:lvl>
     <w:lvl w:ilvl="6">
       <w:start w:val="1"/>
@@ -7513,7 +7736,6 @@
         </w:tabs>
         <w:ind w:left="3240" w:hanging="360"/>
       </w:pPr>
-      <w:rPr/>
     </w:lvl>
     <w:lvl w:ilvl="7">
       <w:start w:val="1"/>
@@ -7526,7 +7748,6 @@
         </w:tabs>
         <w:ind w:left="3600" w:hanging="360"/>
       </w:pPr>
-      <w:rPr/>
     </w:lvl>
     <w:lvl w:ilvl="8">
       <w:start w:val="1"/>
@@ -7539,7 +7760,6 @@
         </w:tabs>
         <w:ind w:left="3960" w:hanging="360"/>
       </w:pPr>
-      <w:rPr/>
     </w:lvl>
   </w:abstractNum>
   <w:abstractNum w:abstractNumId="13">
@@ -7709,7 +7929,6 @@
     <w:rPrDefault>
       <w:rPr>
         <w:rFonts w:ascii="Calibri" w:hAnsi="Calibri" w:eastAsia="Calibri" w:cs="Arial" w:asciiTheme="minorHAnsi" w:cstheme="minorBidi" w:eastAsiaTheme="minorHAnsi" w:hAnsiTheme="minorHAnsi"/>
-        <w:sz w:val="22"/>
         <w:szCs w:val="22"/>
         <w:lang w:val="en-IN" w:eastAsia="en-US" w:bidi="ar-SA"/>
       </w:rPr>
@@ -8106,7 +8325,7 @@
     </w:pPr>
     <w:rPr>
       <w:rFonts w:ascii="Calibri" w:hAnsi="Calibri" w:eastAsia="Calibri" w:cs="Arial" w:asciiTheme="minorHAnsi" w:cstheme="minorBidi" w:eastAsiaTheme="minorHAnsi" w:hAnsiTheme="minorHAnsi"/>
-      <w:color w:val="auto"/>
+      <w:color w:val="00000A"/>
       <w:sz w:val="22"/>
       <w:szCs w:val="22"/>
       <w:lang w:val="en-IN" w:eastAsia="en-US" w:bidi="ar-SA"/>
@@ -8437,6 +8656,534 @@
     <w:name w:val="page number"/>
     <w:qFormat/>
     <w:rPr/>
+  </w:style>
+  <w:style w:type="character" w:styleId="ListLabel37">
+    <w:name w:val="ListLabel 37"/>
+    <w:qFormat/>
+    <w:rPr>
+      <w:rFonts w:cs="Symbol"/>
+      <w:sz w:val="24"/>
+    </w:rPr>
+  </w:style>
+  <w:style w:type="character" w:styleId="ListLabel38">
+    <w:name w:val="ListLabel 38"/>
+    <w:qFormat/>
+    <w:rPr>
+      <w:rFonts w:cs="Courier New"/>
+    </w:rPr>
+  </w:style>
+  <w:style w:type="character" w:styleId="ListLabel39">
+    <w:name w:val="ListLabel 39"/>
+    <w:qFormat/>
+    <w:rPr>
+      <w:rFonts w:cs="Wingdings"/>
+    </w:rPr>
+  </w:style>
+  <w:style w:type="character" w:styleId="ListLabel40">
+    <w:name w:val="ListLabel 40"/>
+    <w:qFormat/>
+    <w:rPr>
+      <w:rFonts w:cs="Symbol"/>
+    </w:rPr>
+  </w:style>
+  <w:style w:type="character" w:styleId="ListLabel41">
+    <w:name w:val="ListLabel 41"/>
+    <w:qFormat/>
+    <w:rPr>
+      <w:rFonts w:cs="Courier New"/>
+    </w:rPr>
+  </w:style>
+  <w:style w:type="character" w:styleId="ListLabel42">
+    <w:name w:val="ListLabel 42"/>
+    <w:qFormat/>
+    <w:rPr>
+      <w:rFonts w:cs="Wingdings"/>
+    </w:rPr>
+  </w:style>
+  <w:style w:type="character" w:styleId="ListLabel43">
+    <w:name w:val="ListLabel 43"/>
+    <w:qFormat/>
+    <w:rPr>
+      <w:rFonts w:cs="Symbol"/>
+    </w:rPr>
+  </w:style>
+  <w:style w:type="character" w:styleId="ListLabel44">
+    <w:name w:val="ListLabel 44"/>
+    <w:qFormat/>
+    <w:rPr>
+      <w:rFonts w:cs="Courier New"/>
+    </w:rPr>
+  </w:style>
+  <w:style w:type="character" w:styleId="ListLabel45">
+    <w:name w:val="ListLabel 45"/>
+    <w:qFormat/>
+    <w:rPr>
+      <w:rFonts w:cs="Wingdings"/>
+    </w:rPr>
+  </w:style>
+  <w:style w:type="character" w:styleId="ListLabel46">
+    <w:name w:val="ListLabel 46"/>
+    <w:qFormat/>
+    <w:rPr>
+      <w:rFonts w:cs="Symbol"/>
+      <w:sz w:val="24"/>
+    </w:rPr>
+  </w:style>
+  <w:style w:type="character" w:styleId="ListLabel47">
+    <w:name w:val="ListLabel 47"/>
+    <w:qFormat/>
+    <w:rPr>
+      <w:rFonts w:cs="Courier New"/>
+    </w:rPr>
+  </w:style>
+  <w:style w:type="character" w:styleId="ListLabel48">
+    <w:name w:val="ListLabel 48"/>
+    <w:qFormat/>
+    <w:rPr>
+      <w:rFonts w:cs="Wingdings"/>
+    </w:rPr>
+  </w:style>
+  <w:style w:type="character" w:styleId="ListLabel49">
+    <w:name w:val="ListLabel 49"/>
+    <w:qFormat/>
+    <w:rPr>
+      <w:rFonts w:cs="Symbol"/>
+    </w:rPr>
+  </w:style>
+  <w:style w:type="character" w:styleId="ListLabel50">
+    <w:name w:val="ListLabel 50"/>
+    <w:qFormat/>
+    <w:rPr>
+      <w:rFonts w:cs="Courier New"/>
+    </w:rPr>
+  </w:style>
+  <w:style w:type="character" w:styleId="ListLabel51">
+    <w:name w:val="ListLabel 51"/>
+    <w:qFormat/>
+    <w:rPr>
+      <w:rFonts w:cs="Wingdings"/>
+    </w:rPr>
+  </w:style>
+  <w:style w:type="character" w:styleId="ListLabel52">
+    <w:name w:val="ListLabel 52"/>
+    <w:qFormat/>
+    <w:rPr>
+      <w:rFonts w:cs="Symbol"/>
+    </w:rPr>
+  </w:style>
+  <w:style w:type="character" w:styleId="ListLabel53">
+    <w:name w:val="ListLabel 53"/>
+    <w:qFormat/>
+    <w:rPr>
+      <w:rFonts w:cs="Courier New"/>
+    </w:rPr>
+  </w:style>
+  <w:style w:type="character" w:styleId="ListLabel54">
+    <w:name w:val="ListLabel 54"/>
+    <w:qFormat/>
+    <w:rPr>
+      <w:rFonts w:cs="Wingdings"/>
+    </w:rPr>
+  </w:style>
+  <w:style w:type="character" w:styleId="ListLabel55">
+    <w:name w:val="ListLabel 55"/>
+    <w:qFormat/>
+    <w:rPr>
+      <w:rFonts w:cs="OpenSymbol"/>
+      <w:sz w:val="24"/>
+    </w:rPr>
+  </w:style>
+  <w:style w:type="character" w:styleId="ListLabel56">
+    <w:name w:val="ListLabel 56"/>
+    <w:qFormat/>
+    <w:rPr>
+      <w:rFonts w:cs="OpenSymbol"/>
+    </w:rPr>
+  </w:style>
+  <w:style w:type="character" w:styleId="ListLabel57">
+    <w:name w:val="ListLabel 57"/>
+    <w:qFormat/>
+    <w:rPr>
+      <w:rFonts w:cs="OpenSymbol"/>
+    </w:rPr>
+  </w:style>
+  <w:style w:type="character" w:styleId="ListLabel58">
+    <w:name w:val="ListLabel 58"/>
+    <w:qFormat/>
+    <w:rPr>
+      <w:rFonts w:cs="OpenSymbol"/>
+    </w:rPr>
+  </w:style>
+  <w:style w:type="character" w:styleId="ListLabel59">
+    <w:name w:val="ListLabel 59"/>
+    <w:qFormat/>
+    <w:rPr>
+      <w:rFonts w:cs="OpenSymbol"/>
+    </w:rPr>
+  </w:style>
+  <w:style w:type="character" w:styleId="ListLabel60">
+    <w:name w:val="ListLabel 60"/>
+    <w:qFormat/>
+    <w:rPr>
+      <w:rFonts w:cs="OpenSymbol"/>
+    </w:rPr>
+  </w:style>
+  <w:style w:type="character" w:styleId="ListLabel61">
+    <w:name w:val="ListLabel 61"/>
+    <w:qFormat/>
+    <w:rPr>
+      <w:rFonts w:cs="OpenSymbol"/>
+    </w:rPr>
+  </w:style>
+  <w:style w:type="character" w:styleId="ListLabel62">
+    <w:name w:val="ListLabel 62"/>
+    <w:qFormat/>
+    <w:rPr>
+      <w:rFonts w:cs="OpenSymbol"/>
+    </w:rPr>
+  </w:style>
+  <w:style w:type="character" w:styleId="ListLabel63">
+    <w:name w:val="ListLabel 63"/>
+    <w:qFormat/>
+    <w:rPr>
+      <w:rFonts w:cs="OpenSymbol"/>
+    </w:rPr>
+  </w:style>
+  <w:style w:type="character" w:styleId="ListLabel64">
+    <w:name w:val="ListLabel 64"/>
+    <w:qFormat/>
+    <w:rPr>
+      <w:rFonts w:cs="OpenSymbol"/>
+      <w:sz w:val="24"/>
+    </w:rPr>
+  </w:style>
+  <w:style w:type="character" w:styleId="ListLabel65">
+    <w:name w:val="ListLabel 65"/>
+    <w:qFormat/>
+    <w:rPr>
+      <w:rFonts w:cs="OpenSymbol"/>
+    </w:rPr>
+  </w:style>
+  <w:style w:type="character" w:styleId="ListLabel66">
+    <w:name w:val="ListLabel 66"/>
+    <w:qFormat/>
+    <w:rPr>
+      <w:rFonts w:cs="OpenSymbol"/>
+    </w:rPr>
+  </w:style>
+  <w:style w:type="character" w:styleId="ListLabel67">
+    <w:name w:val="ListLabel 67"/>
+    <w:qFormat/>
+    <w:rPr>
+      <w:rFonts w:cs="OpenSymbol"/>
+    </w:rPr>
+  </w:style>
+  <w:style w:type="character" w:styleId="ListLabel68">
+    <w:name w:val="ListLabel 68"/>
+    <w:qFormat/>
+    <w:rPr>
+      <w:rFonts w:cs="OpenSymbol"/>
+    </w:rPr>
+  </w:style>
+  <w:style w:type="character" w:styleId="ListLabel69">
+    <w:name w:val="ListLabel 69"/>
+    <w:qFormat/>
+    <w:rPr>
+      <w:rFonts w:cs="OpenSymbol"/>
+    </w:rPr>
+  </w:style>
+  <w:style w:type="character" w:styleId="ListLabel70">
+    <w:name w:val="ListLabel 70"/>
+    <w:qFormat/>
+    <w:rPr>
+      <w:rFonts w:cs="OpenSymbol"/>
+    </w:rPr>
+  </w:style>
+  <w:style w:type="character" w:styleId="ListLabel71">
+    <w:name w:val="ListLabel 71"/>
+    <w:qFormat/>
+    <w:rPr>
+      <w:rFonts w:cs="OpenSymbol"/>
+    </w:rPr>
+  </w:style>
+  <w:style w:type="character" w:styleId="ListLabel72">
+    <w:name w:val="ListLabel 72"/>
+    <w:qFormat/>
+    <w:rPr>
+      <w:rFonts w:cs="OpenSymbol"/>
+    </w:rPr>
+  </w:style>
+  <w:style w:type="character" w:styleId="ListLabel73">
+    <w:name w:val="ListLabel 73"/>
+    <w:qFormat/>
+    <w:rPr>
+      <w:b/>
+      <w:sz w:val="24"/>
+    </w:rPr>
+  </w:style>
+  <w:style w:type="character" w:styleId="ListLabel74">
+    <w:name w:val="ListLabel 74"/>
+    <w:qFormat/>
+    <w:rPr>
+      <w:rFonts w:cs="Wingdings"/>
+      <w:color w:val="00000A"/>
+      <w:sz w:val="32"/>
+    </w:rPr>
+  </w:style>
+  <w:style w:type="character" w:styleId="ListLabel75">
+    <w:name w:val="ListLabel 75"/>
+    <w:qFormat/>
+    <w:rPr>
+      <w:rFonts w:cs="Courier New"/>
+    </w:rPr>
+  </w:style>
+  <w:style w:type="character" w:styleId="ListLabel76">
+    <w:name w:val="ListLabel 76"/>
+    <w:qFormat/>
+    <w:rPr>
+      <w:rFonts w:cs="Wingdings"/>
+    </w:rPr>
+  </w:style>
+  <w:style w:type="character" w:styleId="ListLabel77">
+    <w:name w:val="ListLabel 77"/>
+    <w:qFormat/>
+    <w:rPr>
+      <w:rFonts w:cs="Symbol"/>
+    </w:rPr>
+  </w:style>
+  <w:style w:type="character" w:styleId="ListLabel78">
+    <w:name w:val="ListLabel 78"/>
+    <w:qFormat/>
+    <w:rPr>
+      <w:rFonts w:cs="Courier New"/>
+    </w:rPr>
+  </w:style>
+  <w:style w:type="character" w:styleId="ListLabel79">
+    <w:name w:val="ListLabel 79"/>
+    <w:qFormat/>
+    <w:rPr>
+      <w:rFonts w:cs="Wingdings"/>
+    </w:rPr>
+  </w:style>
+  <w:style w:type="character" w:styleId="ListLabel80">
+    <w:name w:val="ListLabel 80"/>
+    <w:qFormat/>
+    <w:rPr>
+      <w:rFonts w:cs="Symbol"/>
+    </w:rPr>
+  </w:style>
+  <w:style w:type="character" w:styleId="ListLabel81">
+    <w:name w:val="ListLabel 81"/>
+    <w:qFormat/>
+    <w:rPr>
+      <w:rFonts w:cs="Courier New"/>
+    </w:rPr>
+  </w:style>
+  <w:style w:type="character" w:styleId="ListLabel82">
+    <w:name w:val="ListLabel 82"/>
+    <w:qFormat/>
+    <w:rPr>
+      <w:rFonts w:cs="Wingdings"/>
+    </w:rPr>
+  </w:style>
+  <w:style w:type="character" w:styleId="ListLabel83">
+    <w:name w:val="ListLabel 83"/>
+    <w:qFormat/>
+    <w:rPr>
+      <w:rFonts w:cs="Wingdings"/>
+      <w:sz w:val="32"/>
+    </w:rPr>
+  </w:style>
+  <w:style w:type="character" w:styleId="ListLabel84">
+    <w:name w:val="ListLabel 84"/>
+    <w:qFormat/>
+    <w:rPr>
+      <w:rFonts w:cs="Courier New"/>
+    </w:rPr>
+  </w:style>
+  <w:style w:type="character" w:styleId="ListLabel85">
+    <w:name w:val="ListLabel 85"/>
+    <w:qFormat/>
+    <w:rPr>
+      <w:rFonts w:cs="Wingdings"/>
+    </w:rPr>
+  </w:style>
+  <w:style w:type="character" w:styleId="ListLabel86">
+    <w:name w:val="ListLabel 86"/>
+    <w:qFormat/>
+    <w:rPr>
+      <w:rFonts w:cs="Symbol"/>
+    </w:rPr>
+  </w:style>
+  <w:style w:type="character" w:styleId="ListLabel87">
+    <w:name w:val="ListLabel 87"/>
+    <w:qFormat/>
+    <w:rPr>
+      <w:rFonts w:cs="Courier New"/>
+    </w:rPr>
+  </w:style>
+  <w:style w:type="character" w:styleId="ListLabel88">
+    <w:name w:val="ListLabel 88"/>
+    <w:qFormat/>
+    <w:rPr>
+      <w:rFonts w:cs="Wingdings"/>
+    </w:rPr>
+  </w:style>
+  <w:style w:type="character" w:styleId="ListLabel89">
+    <w:name w:val="ListLabel 89"/>
+    <w:qFormat/>
+    <w:rPr>
+      <w:rFonts w:cs="Symbol"/>
+    </w:rPr>
+  </w:style>
+  <w:style w:type="character" w:styleId="ListLabel90">
+    <w:name w:val="ListLabel 90"/>
+    <w:qFormat/>
+    <w:rPr>
+      <w:rFonts w:cs="Courier New"/>
+    </w:rPr>
+  </w:style>
+  <w:style w:type="character" w:styleId="ListLabel91">
+    <w:name w:val="ListLabel 91"/>
+    <w:qFormat/>
+    <w:rPr>
+      <w:rFonts w:cs="Wingdings"/>
+    </w:rPr>
+  </w:style>
+  <w:style w:type="character" w:styleId="ListLabel92">
+    <w:name w:val="ListLabel 92"/>
+    <w:qFormat/>
+    <w:rPr>
+      <w:rFonts w:cs="Calibri"/>
+      <w:sz w:val="24"/>
+    </w:rPr>
+  </w:style>
+  <w:style w:type="character" w:styleId="ListLabel93">
+    <w:name w:val="ListLabel 93"/>
+    <w:qFormat/>
+    <w:rPr>
+      <w:rFonts w:cs="Courier New"/>
+    </w:rPr>
+  </w:style>
+  <w:style w:type="character" w:styleId="ListLabel94">
+    <w:name w:val="ListLabel 94"/>
+    <w:qFormat/>
+    <w:rPr>
+      <w:rFonts w:cs="Wingdings"/>
+    </w:rPr>
+  </w:style>
+  <w:style w:type="character" w:styleId="ListLabel95">
+    <w:name w:val="ListLabel 95"/>
+    <w:qFormat/>
+    <w:rPr>
+      <w:rFonts w:cs="Symbol"/>
+    </w:rPr>
+  </w:style>
+  <w:style w:type="character" w:styleId="ListLabel96">
+    <w:name w:val="ListLabel 96"/>
+    <w:qFormat/>
+    <w:rPr>
+      <w:rFonts w:cs="Courier New"/>
+    </w:rPr>
+  </w:style>
+  <w:style w:type="character" w:styleId="ListLabel97">
+    <w:name w:val="ListLabel 97"/>
+    <w:qFormat/>
+    <w:rPr>
+      <w:rFonts w:cs="Wingdings"/>
+    </w:rPr>
+  </w:style>
+  <w:style w:type="character" w:styleId="ListLabel98">
+    <w:name w:val="ListLabel 98"/>
+    <w:qFormat/>
+    <w:rPr>
+      <w:rFonts w:cs="Symbol"/>
+    </w:rPr>
+  </w:style>
+  <w:style w:type="character" w:styleId="ListLabel99">
+    <w:name w:val="ListLabel 99"/>
+    <w:qFormat/>
+    <w:rPr>
+      <w:rFonts w:cs="Courier New"/>
+    </w:rPr>
+  </w:style>
+  <w:style w:type="character" w:styleId="ListLabel100">
+    <w:name w:val="ListLabel 100"/>
+    <w:qFormat/>
+    <w:rPr>
+      <w:rFonts w:cs="Wingdings"/>
+    </w:rPr>
+  </w:style>
+  <w:style w:type="character" w:styleId="ListLabel101">
+    <w:name w:val="ListLabel 101"/>
+    <w:qFormat/>
+    <w:rPr>
+      <w:rFonts w:cs="Symbol"/>
+    </w:rPr>
+  </w:style>
+  <w:style w:type="character" w:styleId="ListLabel102">
+    <w:name w:val="ListLabel 102"/>
+    <w:qFormat/>
+    <w:rPr>
+      <w:rFonts w:ascii="Calibri" w:hAnsi="Calibri" w:cs="OpenSymbol"/>
+      <w:sz w:val="24"/>
+    </w:rPr>
+  </w:style>
+  <w:style w:type="character" w:styleId="ListLabel103">
+    <w:name w:val="ListLabel 103"/>
+    <w:qFormat/>
+    <w:rPr>
+      <w:rFonts w:cs="OpenSymbol"/>
+    </w:rPr>
+  </w:style>
+  <w:style w:type="character" w:styleId="ListLabel104">
+    <w:name w:val="ListLabel 104"/>
+    <w:qFormat/>
+    <w:rPr>
+      <w:rFonts w:cs="Symbol"/>
+    </w:rPr>
+  </w:style>
+  <w:style w:type="character" w:styleId="ListLabel105">
+    <w:name w:val="ListLabel 105"/>
+    <w:qFormat/>
+    <w:rPr>
+      <w:rFonts w:cs="OpenSymbol"/>
+    </w:rPr>
+  </w:style>
+  <w:style w:type="character" w:styleId="ListLabel106">
+    <w:name w:val="ListLabel 106"/>
+    <w:qFormat/>
+    <w:rPr>
+      <w:rFonts w:cs="OpenSymbol"/>
+    </w:rPr>
+  </w:style>
+  <w:style w:type="character" w:styleId="ListLabel107">
+    <w:name w:val="ListLabel 107"/>
+    <w:qFormat/>
+    <w:rPr>
+      <w:rFonts w:cs="Symbol"/>
+    </w:rPr>
+  </w:style>
+  <w:style w:type="character" w:styleId="ListLabel108">
+    <w:name w:val="ListLabel 108"/>
+    <w:qFormat/>
+    <w:rPr>
+      <w:rFonts w:cs="OpenSymbol"/>
+    </w:rPr>
+  </w:style>
+  <w:style w:type="character" w:styleId="ListLabel109">
+    <w:name w:val="ListLabel 109"/>
+    <w:qFormat/>
+    <w:rPr>
+      <w:rFonts w:cs="OpenSymbol"/>
+    </w:rPr>
+  </w:style>
+  <w:style w:type="character" w:styleId="Bullets">
+    <w:name w:val="Bullets"/>
+    <w:qFormat/>
+    <w:rPr>
+      <w:rFonts w:ascii="OpenSymbol" w:hAnsi="OpenSymbol" w:eastAsia="OpenSymbol" w:cs="OpenSymbol"/>
+    </w:rPr>
   </w:style>
   <w:style w:type="paragraph" w:styleId="Heading">
     <w:name w:val="Heading"/>

</xml_diff>

<commit_message>
[WIP] Updated Cover and added sample index page
</commit_message>
<xml_diff>
--- a/Documentation/Compiled_SRS.docx
+++ b/Documentation/Compiled_SRS.docx
@@ -117,6 +117,14 @@
           <w:sz w:val="48"/>
           <w:szCs w:val="48"/>
         </w:rPr>
+        <w:t xml:space="preserve">Version </w:t>
+      </w:r>
+      <w:r>
+        <w:rPr>
+          <w:rStyle w:val="Pagenumber"/>
+          <w:sz w:val="48"/>
+          <w:szCs w:val="48"/>
+        </w:rPr>
         <w:t>1.0</w:t>
       </w:r>
     </w:p>
@@ -188,55 +196,155 @@
       <w:pPr>
         <w:pStyle w:val="Normal"/>
         <w:jc w:val="center"/>
-        <w:rPr/>
-      </w:pPr>
-      <w:r>
-        <w:rPr/>
-        <w:t>GVS Akhil</w:t>
+        <w:rPr>
+          <w:i/>
+          <w:i/>
+          <w:iCs/>
+          <w:sz w:val="24"/>
+          <w:szCs w:val="24"/>
+        </w:rPr>
+      </w:pPr>
+      <w:r>
+        <w:rPr>
+          <w:i/>
+          <w:iCs/>
+          <w:sz w:val="24"/>
+          <w:szCs w:val="24"/>
+        </w:rPr>
+        <w:t xml:space="preserve">GVS Akhil : </w:t>
+      </w:r>
+      <w:r>
+        <w:rPr>
+          <w:i/>
+          <w:iCs/>
+          <w:sz w:val="24"/>
+          <w:szCs w:val="24"/>
+        </w:rPr>
+        <w:t>160001021</w:t>
       </w:r>
     </w:p>
     <w:p>
       <w:pPr>
         <w:pStyle w:val="Normal"/>
         <w:jc w:val="center"/>
-        <w:rPr/>
-      </w:pPr>
-      <w:r>
-        <w:rPr/>
-        <w:t>Saptarshi Ghosh</w:t>
+        <w:rPr>
+          <w:i/>
+          <w:i/>
+          <w:iCs/>
+          <w:sz w:val="24"/>
+          <w:szCs w:val="24"/>
+        </w:rPr>
+      </w:pPr>
+      <w:r>
+        <w:rPr>
+          <w:i/>
+          <w:iCs/>
+          <w:sz w:val="24"/>
+          <w:szCs w:val="24"/>
+        </w:rPr>
+        <w:t xml:space="preserve">Saptarshi Ghosh : </w:t>
+      </w:r>
+      <w:r>
+        <w:rPr>
+          <w:i/>
+          <w:iCs/>
+          <w:sz w:val="24"/>
+          <w:szCs w:val="24"/>
+        </w:rPr>
+        <w:t>160002052</w:t>
       </w:r>
     </w:p>
     <w:p>
       <w:pPr>
         <w:pStyle w:val="Normal"/>
         <w:jc w:val="center"/>
-        <w:rPr/>
-      </w:pPr>
-      <w:r>
-        <w:rPr/>
-        <w:t>Souvik Mandal</w:t>
+        <w:rPr>
+          <w:i/>
+          <w:i/>
+          <w:iCs/>
+          <w:sz w:val="24"/>
+          <w:szCs w:val="24"/>
+        </w:rPr>
+      </w:pPr>
+      <w:r>
+        <w:rPr>
+          <w:i/>
+          <w:iCs/>
+          <w:sz w:val="24"/>
+          <w:szCs w:val="24"/>
+        </w:rPr>
+        <w:t xml:space="preserve">Souvik Mandal : </w:t>
+      </w:r>
+      <w:r>
+        <w:rPr>
+          <w:i/>
+          <w:iCs/>
+          <w:sz w:val="24"/>
+          <w:szCs w:val="24"/>
+        </w:rPr>
+        <w:t>160002056</w:t>
       </w:r>
     </w:p>
     <w:p>
       <w:pPr>
         <w:pStyle w:val="Normal"/>
         <w:jc w:val="center"/>
-        <w:rPr/>
-      </w:pPr>
-      <w:r>
-        <w:rPr/>
-        <w:t>Aravind Ravikumar</w:t>
+        <w:rPr>
+          <w:i/>
+          <w:i/>
+          <w:iCs/>
+          <w:sz w:val="24"/>
+          <w:szCs w:val="24"/>
+        </w:rPr>
+      </w:pPr>
+      <w:r>
+        <w:rPr>
+          <w:i/>
+          <w:iCs/>
+          <w:sz w:val="24"/>
+          <w:szCs w:val="24"/>
+        </w:rPr>
+        <w:t xml:space="preserve">Aravind Ravikumar : </w:t>
+      </w:r>
+      <w:r>
+        <w:rPr>
+          <w:i/>
+          <w:iCs/>
+          <w:sz w:val="24"/>
+          <w:szCs w:val="24"/>
+        </w:rPr>
+        <w:t>160001006</w:t>
       </w:r>
     </w:p>
     <w:p>
       <w:pPr>
         <w:pStyle w:val="Normal"/>
         <w:jc w:val="center"/>
-        <w:rPr/>
-      </w:pPr>
-      <w:r>
-        <w:rPr/>
-        <w:t>Rishika Patel</w:t>
+        <w:rPr>
+          <w:i/>
+          <w:i/>
+          <w:iCs/>
+          <w:sz w:val="24"/>
+          <w:szCs w:val="24"/>
+        </w:rPr>
+      </w:pPr>
+      <w:r>
+        <w:rPr>
+          <w:i/>
+          <w:iCs/>
+          <w:sz w:val="24"/>
+          <w:szCs w:val="24"/>
+        </w:rPr>
+        <w:t xml:space="preserve">Rishika Patel : </w:t>
+      </w:r>
+      <w:r>
+        <w:rPr>
+          <w:i/>
+          <w:iCs/>
+          <w:sz w:val="24"/>
+          <w:szCs w:val="24"/>
+        </w:rPr>
+        <w:t>160001050</w:t>
       </w:r>
     </w:p>
     <w:p>
@@ -322,6 +430,14 @@
     </w:p>
     <w:p>
       <w:pPr>
+        <w:sectPr>
+          <w:type w:val="nextPage"/>
+          <w:pgSz w:w="11906" w:h="16838"/>
+          <w:pgMar w:left="1134" w:right="1134" w:header="0" w:top="1134" w:footer="0" w:bottom="1134" w:gutter="0"/>
+          <w:pgNumType w:fmt="decimal"/>
+          <w:formProt w:val="false"/>
+          <w:textDirection w:val="lrTb"/>
+        </w:sectPr>
         <w:pStyle w:val="Normal"/>
         <w:jc w:val="center"/>
         <w:rPr>
@@ -330,10 +446,9 @@
         </w:rPr>
       </w:pPr>
       <w:r>
-        <w:rPr/>
-      </w:r>
-      <w:r>
-        <w:br w:type="page"/>
+        <w:rPr>
+          <w:rFonts w:eastAsia="Arial Unicode MS" w:cs="Arial Unicode MS"/>
+        </w:rPr>
       </w:r>
     </w:p>
     <w:p>
@@ -521,7 +636,7 @@
             </w:tcBorders>
             <w:shd w:color="auto" w:fill="auto" w:val="clear"/>
             <w:tcMar>
-              <w:left w:w="70" w:type="dxa"/>
+              <w:left w:w="65" w:type="dxa"/>
             </w:tcMar>
           </w:tcPr>
           <w:p>
@@ -553,7 +668,7 @@
             </w:tcBorders>
             <w:shd w:color="auto" w:fill="auto" w:val="clear"/>
             <w:tcMar>
-              <w:left w:w="70" w:type="dxa"/>
+              <w:left w:w="65" w:type="dxa"/>
             </w:tcMar>
           </w:tcPr>
           <w:p>
@@ -585,7 +700,7 @@
             </w:tcBorders>
             <w:shd w:color="auto" w:fill="auto" w:val="clear"/>
             <w:tcMar>
-              <w:left w:w="70" w:type="dxa"/>
+              <w:left w:w="65" w:type="dxa"/>
             </w:tcMar>
           </w:tcPr>
           <w:p>
@@ -617,7 +732,7 @@
             </w:tcBorders>
             <w:shd w:color="auto" w:fill="auto" w:val="clear"/>
             <w:tcMar>
-              <w:left w:w="70" w:type="dxa"/>
+              <w:left w:w="65" w:type="dxa"/>
             </w:tcMar>
           </w:tcPr>
           <w:p>
@@ -654,7 +769,7 @@
             </w:tcBorders>
             <w:shd w:color="auto" w:fill="auto" w:val="clear"/>
             <w:tcMar>
-              <w:left w:w="70" w:type="dxa"/>
+              <w:left w:w="65" w:type="dxa"/>
             </w:tcMar>
           </w:tcPr>
           <w:p>
@@ -681,7 +796,7 @@
             </w:tcBorders>
             <w:shd w:color="auto" w:fill="auto" w:val="clear"/>
             <w:tcMar>
-              <w:left w:w="70" w:type="dxa"/>
+              <w:left w:w="65" w:type="dxa"/>
             </w:tcMar>
           </w:tcPr>
           <w:p>
@@ -708,7 +823,7 @@
             </w:tcBorders>
             <w:shd w:color="auto" w:fill="auto" w:val="clear"/>
             <w:tcMar>
-              <w:left w:w="70" w:type="dxa"/>
+              <w:left w:w="65" w:type="dxa"/>
             </w:tcMar>
           </w:tcPr>
           <w:p>
@@ -735,7 +850,7 @@
             </w:tcBorders>
             <w:shd w:color="auto" w:fill="auto" w:val="clear"/>
             <w:tcMar>
-              <w:left w:w="70" w:type="dxa"/>
+              <w:left w:w="65" w:type="dxa"/>
             </w:tcMar>
           </w:tcPr>
           <w:p>
@@ -767,7 +882,7 @@
             </w:tcBorders>
             <w:shd w:color="auto" w:fill="auto" w:val="clear"/>
             <w:tcMar>
-              <w:left w:w="70" w:type="dxa"/>
+              <w:left w:w="65" w:type="dxa"/>
             </w:tcMar>
           </w:tcPr>
           <w:p>
@@ -794,7 +909,7 @@
             </w:tcBorders>
             <w:shd w:color="auto" w:fill="auto" w:val="clear"/>
             <w:tcMar>
-              <w:left w:w="70" w:type="dxa"/>
+              <w:left w:w="65" w:type="dxa"/>
             </w:tcMar>
           </w:tcPr>
           <w:p>
@@ -821,7 +936,7 @@
             </w:tcBorders>
             <w:shd w:color="auto" w:fill="auto" w:val="clear"/>
             <w:tcMar>
-              <w:left w:w="70" w:type="dxa"/>
+              <w:left w:w="65" w:type="dxa"/>
             </w:tcMar>
           </w:tcPr>
           <w:p>
@@ -848,7 +963,7 @@
             </w:tcBorders>
             <w:shd w:color="auto" w:fill="auto" w:val="clear"/>
             <w:tcMar>
-              <w:left w:w="70" w:type="dxa"/>
+              <w:left w:w="65" w:type="dxa"/>
             </w:tcMar>
           </w:tcPr>
           <w:p>
@@ -880,7 +995,7 @@
             </w:tcBorders>
             <w:shd w:color="auto" w:fill="auto" w:val="clear"/>
             <w:tcMar>
-              <w:left w:w="70" w:type="dxa"/>
+              <w:left w:w="65" w:type="dxa"/>
             </w:tcMar>
           </w:tcPr>
           <w:p>
@@ -907,7 +1022,7 @@
             </w:tcBorders>
             <w:shd w:color="auto" w:fill="auto" w:val="clear"/>
             <w:tcMar>
-              <w:left w:w="70" w:type="dxa"/>
+              <w:left w:w="65" w:type="dxa"/>
             </w:tcMar>
           </w:tcPr>
           <w:p>
@@ -934,7 +1049,7 @@
             </w:tcBorders>
             <w:shd w:color="auto" w:fill="auto" w:val="clear"/>
             <w:tcMar>
-              <w:left w:w="70" w:type="dxa"/>
+              <w:left w:w="65" w:type="dxa"/>
             </w:tcMar>
           </w:tcPr>
           <w:p>
@@ -961,7 +1076,7 @@
             </w:tcBorders>
             <w:shd w:color="auto" w:fill="auto" w:val="clear"/>
             <w:tcMar>
-              <w:left w:w="70" w:type="dxa"/>
+              <w:left w:w="65" w:type="dxa"/>
             </w:tcMar>
           </w:tcPr>
           <w:p>
@@ -1070,8 +1185,8 @@
       <w:tblGrid>
         <w:gridCol w:w="2395"/>
         <w:gridCol w:w="2394"/>
-        <w:gridCol w:w="2394"/>
-        <w:gridCol w:w="2265"/>
+        <w:gridCol w:w="2395"/>
+        <w:gridCol w:w="2264"/>
       </w:tblGrid>
       <w:tr>
         <w:trPr>
@@ -1139,7 +1254,7 @@
         </w:tc>
         <w:tc>
           <w:tcPr>
-            <w:tcW w:w="2394" w:type="dxa"/>
+            <w:tcW w:w="2395" w:type="dxa"/>
             <w:tcBorders>
               <w:bottom w:val="single" w:sz="4" w:space="0" w:color="000001"/>
               <w:insideH w:val="single" w:sz="4" w:space="0" w:color="000001"/>
@@ -1169,7 +1284,7 @@
         </w:tc>
         <w:tc>
           <w:tcPr>
-            <w:tcW w:w="2265" w:type="dxa"/>
+            <w:tcW w:w="2264" w:type="dxa"/>
             <w:tcBorders>
               <w:bottom w:val="single" w:sz="4" w:space="0" w:color="000001"/>
               <w:insideH w:val="single" w:sz="4" w:space="0" w:color="000001"/>
@@ -1215,7 +1330,7 @@
             </w:tcBorders>
             <w:shd w:color="auto" w:fill="auto" w:val="clear"/>
             <w:tcMar>
-              <w:left w:w="70" w:type="dxa"/>
+              <w:left w:w="65" w:type="dxa"/>
             </w:tcMar>
           </w:tcPr>
           <w:p>
@@ -1242,7 +1357,7 @@
             </w:tcBorders>
             <w:shd w:color="auto" w:fill="auto" w:val="clear"/>
             <w:tcMar>
-              <w:left w:w="70" w:type="dxa"/>
+              <w:left w:w="65" w:type="dxa"/>
             </w:tcMar>
             <w:vAlign w:val="bottom"/>
           </w:tcPr>
@@ -1265,7 +1380,7 @@
         </w:tc>
         <w:tc>
           <w:tcPr>
-            <w:tcW w:w="2394" w:type="dxa"/>
+            <w:tcW w:w="2395" w:type="dxa"/>
             <w:tcBorders>
               <w:top w:val="single" w:sz="4" w:space="0" w:color="000001"/>
               <w:left w:val="single" w:sz="4" w:space="0" w:color="000001"/>
@@ -1276,7 +1391,7 @@
             </w:tcBorders>
             <w:shd w:color="auto" w:fill="auto" w:val="clear"/>
             <w:tcMar>
-              <w:left w:w="70" w:type="dxa"/>
+              <w:left w:w="65" w:type="dxa"/>
             </w:tcMar>
             <w:vAlign w:val="bottom"/>
           </w:tcPr>
@@ -1297,7 +1412,7 @@
         </w:tc>
         <w:tc>
           <w:tcPr>
-            <w:tcW w:w="2265" w:type="dxa"/>
+            <w:tcW w:w="2264" w:type="dxa"/>
             <w:tcBorders>
               <w:top w:val="single" w:sz="4" w:space="0" w:color="000001"/>
               <w:left w:val="single" w:sz="4" w:space="0" w:color="000001"/>
@@ -1308,7 +1423,7 @@
             </w:tcBorders>
             <w:shd w:color="auto" w:fill="auto" w:val="clear"/>
             <w:tcMar>
-              <w:left w:w="70" w:type="dxa"/>
+              <w:left w:w="65" w:type="dxa"/>
             </w:tcMar>
           </w:tcPr>
           <w:p>
@@ -1340,7 +1455,7 @@
             </w:tcBorders>
             <w:shd w:color="auto" w:fill="auto" w:val="clear"/>
             <w:tcMar>
-              <w:left w:w="70" w:type="dxa"/>
+              <w:left w:w="65" w:type="dxa"/>
             </w:tcMar>
           </w:tcPr>
           <w:p>
@@ -1367,7 +1482,7 @@
             </w:tcBorders>
             <w:shd w:color="auto" w:fill="auto" w:val="clear"/>
             <w:tcMar>
-              <w:left w:w="70" w:type="dxa"/>
+              <w:left w:w="65" w:type="dxa"/>
             </w:tcMar>
             <w:vAlign w:val="bottom"/>
           </w:tcPr>
@@ -1388,7 +1503,7 @@
         </w:tc>
         <w:tc>
           <w:tcPr>
-            <w:tcW w:w="2394" w:type="dxa"/>
+            <w:tcW w:w="2395" w:type="dxa"/>
             <w:tcBorders>
               <w:top w:val="single" w:sz="4" w:space="0" w:color="000001"/>
               <w:left w:val="single" w:sz="4" w:space="0" w:color="000001"/>
@@ -1399,7 +1514,7 @@
             </w:tcBorders>
             <w:shd w:color="auto" w:fill="auto" w:val="clear"/>
             <w:tcMar>
-              <w:left w:w="70" w:type="dxa"/>
+              <w:left w:w="65" w:type="dxa"/>
             </w:tcMar>
             <w:vAlign w:val="bottom"/>
           </w:tcPr>
@@ -1420,7 +1535,7 @@
         </w:tc>
         <w:tc>
           <w:tcPr>
-            <w:tcW w:w="2265" w:type="dxa"/>
+            <w:tcW w:w="2264" w:type="dxa"/>
             <w:tcBorders>
               <w:top w:val="single" w:sz="4" w:space="0" w:color="000001"/>
               <w:left w:val="single" w:sz="4" w:space="0" w:color="000001"/>
@@ -1431,7 +1546,7 @@
             </w:tcBorders>
             <w:shd w:color="auto" w:fill="auto" w:val="clear"/>
             <w:tcMar>
-              <w:left w:w="70" w:type="dxa"/>
+              <w:left w:w="65" w:type="dxa"/>
             </w:tcMar>
           </w:tcPr>
           <w:p>
@@ -1463,7 +1578,7 @@
             </w:tcBorders>
             <w:shd w:color="auto" w:fill="auto" w:val="clear"/>
             <w:tcMar>
-              <w:left w:w="70" w:type="dxa"/>
+              <w:left w:w="65" w:type="dxa"/>
             </w:tcMar>
           </w:tcPr>
           <w:p>
@@ -1490,7 +1605,7 @@
             </w:tcBorders>
             <w:shd w:color="auto" w:fill="auto" w:val="clear"/>
             <w:tcMar>
-              <w:left w:w="70" w:type="dxa"/>
+              <w:left w:w="65" w:type="dxa"/>
             </w:tcMar>
             <w:vAlign w:val="bottom"/>
           </w:tcPr>
@@ -1507,7 +1622,7 @@
         </w:tc>
         <w:tc>
           <w:tcPr>
-            <w:tcW w:w="2394" w:type="dxa"/>
+            <w:tcW w:w="2395" w:type="dxa"/>
             <w:tcBorders>
               <w:top w:val="single" w:sz="4" w:space="0" w:color="000001"/>
               <w:left w:val="single" w:sz="4" w:space="0" w:color="000001"/>
@@ -1518,7 +1633,7 @@
             </w:tcBorders>
             <w:shd w:color="auto" w:fill="auto" w:val="clear"/>
             <w:tcMar>
-              <w:left w:w="70" w:type="dxa"/>
+              <w:left w:w="65" w:type="dxa"/>
             </w:tcMar>
             <w:vAlign w:val="bottom"/>
           </w:tcPr>
@@ -1535,7 +1650,7 @@
         </w:tc>
         <w:tc>
           <w:tcPr>
-            <w:tcW w:w="2265" w:type="dxa"/>
+            <w:tcW w:w="2264" w:type="dxa"/>
             <w:tcBorders>
               <w:top w:val="single" w:sz="4" w:space="0" w:color="000001"/>
               <w:left w:val="single" w:sz="4" w:space="0" w:color="000001"/>
@@ -1546,7 +1661,7 @@
             </w:tcBorders>
             <w:shd w:color="auto" w:fill="auto" w:val="clear"/>
             <w:tcMar>
-              <w:left w:w="70" w:type="dxa"/>
+              <w:left w:w="65" w:type="dxa"/>
             </w:tcMar>
           </w:tcPr>
           <w:p>
@@ -1604,6 +1719,582 @@
     <w:p>
       <w:pPr>
         <w:pStyle w:val="Normal"/>
+        <w:rPr/>
+      </w:pPr>
+      <w:r>
+        <w:rPr>
+          <w:rStyle w:val="Pagenumber"/>
+          <w:b/>
+          <w:bCs/>
+          <w:sz w:val="32"/>
+          <w:szCs w:val="32"/>
+        </w:rPr>
+        <w:t>Table of Contents</w:t>
+      </w:r>
+    </w:p>
+    <w:p>
+      <w:pPr>
+        <w:pStyle w:val="Header"/>
+        <w:tabs>
+          <w:tab w:val="left" w:pos="180" w:leader="none"/>
+          <w:tab w:val="left" w:pos="360" w:leader="none"/>
+          <w:tab w:val="left" w:pos="720" w:leader="none"/>
+        </w:tabs>
+        <w:rPr/>
+      </w:pPr>
+      <w:r>
+        <w:rPr/>
+      </w:r>
+    </w:p>
+    <w:p>
+      <w:pPr>
+        <w:pStyle w:val="Normal"/>
+        <w:rPr/>
+      </w:pPr>
+      <w:r>
+        <w:fldChar w:fldCharType="begin"/>
+      </w:r>
+      <w:r>
+        <w:instrText> TOC \o "1-3" \h</w:instrText>
+      </w:r>
+      <w:r>
+        <w:fldChar w:fldCharType="separate"/>
+      </w:r>
+      <w:r>
+        <w:rPr/>
+      </w:r>
+      <w:r>
+        <w:fldChar w:fldCharType="end"/>
+      </w:r>
+    </w:p>
+    <w:p>
+      <w:pPr>
+        <w:pStyle w:val="Contents1"/>
+        <w:rPr/>
+      </w:pPr>
+      <w:r>
+        <w:rPr>
+          <w:rFonts w:eastAsia="Arial Unicode MS" w:cs="Arial Unicode MS"/>
+        </w:rPr>
+        <w:t>Revision History</w:t>
+        <w:tab/>
+        <w:t>ii</w:t>
+      </w:r>
+    </w:p>
+    <w:p>
+      <w:pPr>
+        <w:pStyle w:val="Contents1"/>
+        <w:rPr/>
+      </w:pPr>
+      <w:r>
+        <w:rPr>
+          <w:rFonts w:eastAsia="Arial Unicode MS" w:cs="Arial Unicode MS"/>
+        </w:rPr>
+        <w:t>Document Approval</w:t>
+        <w:tab/>
+        <w:t>ii</w:t>
+      </w:r>
+    </w:p>
+    <w:p>
+      <w:pPr>
+        <w:pStyle w:val="Contents1"/>
+        <w:rPr/>
+      </w:pPr>
+      <w:r>
+        <w:rPr>
+          <w:rFonts w:eastAsia="Arial Unicode MS" w:cs="Arial Unicode MS"/>
+        </w:rPr>
+        <w:t>1. Introduction</w:t>
+        <w:tab/>
+        <w:t>i</w:t>
+      </w:r>
+    </w:p>
+    <w:p>
+      <w:pPr>
+        <w:pStyle w:val="Contents2"/>
+        <w:rPr/>
+      </w:pPr>
+      <w:r>
+        <w:rPr>
+          <w:rFonts w:eastAsia="Arial Unicode MS" w:cs="Arial Unicode MS"/>
+        </w:rPr>
+        <w:t>1.1 Purpose</w:t>
+        <w:tab/>
+        <w:t>i</w:t>
+      </w:r>
+    </w:p>
+    <w:p>
+      <w:pPr>
+        <w:pStyle w:val="Contents2"/>
+        <w:rPr/>
+      </w:pPr>
+      <w:r>
+        <w:rPr>
+          <w:rFonts w:eastAsia="Arial Unicode MS" w:cs="Arial Unicode MS"/>
+        </w:rPr>
+        <w:t>1.2 Scope</w:t>
+        <w:tab/>
+        <w:t>i</w:t>
+      </w:r>
+    </w:p>
+    <w:p>
+      <w:pPr>
+        <w:pStyle w:val="Contents2"/>
+        <w:rPr/>
+      </w:pPr>
+      <w:r>
+        <w:rPr>
+          <w:rFonts w:eastAsia="Arial Unicode MS" w:cs="Arial Unicode MS"/>
+        </w:rPr>
+        <w:t>1.3 Definitions, Acronyms, and Abbreviations</w:t>
+        <w:tab/>
+        <w:t>i</w:t>
+      </w:r>
+    </w:p>
+    <w:p>
+      <w:pPr>
+        <w:pStyle w:val="Contents2"/>
+        <w:rPr/>
+      </w:pPr>
+      <w:r>
+        <w:rPr>
+          <w:rFonts w:eastAsia="Arial Unicode MS" w:cs="Arial Unicode MS"/>
+        </w:rPr>
+        <w:t>1.4 References</w:t>
+        <w:tab/>
+        <w:t>i</w:t>
+      </w:r>
+    </w:p>
+    <w:p>
+      <w:pPr>
+        <w:pStyle w:val="Contents2"/>
+        <w:rPr/>
+      </w:pPr>
+      <w:r>
+        <w:rPr>
+          <w:rFonts w:eastAsia="Arial Unicode MS" w:cs="Arial Unicode MS"/>
+        </w:rPr>
+        <w:t>1.5 Overview</w:t>
+        <w:tab/>
+        <w:t>i</w:t>
+      </w:r>
+    </w:p>
+    <w:p>
+      <w:pPr>
+        <w:pStyle w:val="Contents1"/>
+        <w:rPr/>
+      </w:pPr>
+      <w:r>
+        <w:rPr>
+          <w:rFonts w:eastAsia="Arial Unicode MS" w:cs="Arial Unicode MS"/>
+        </w:rPr>
+        <w:t>2. General Description</w:t>
+        <w:tab/>
+        <w:t>ii</w:t>
+      </w:r>
+    </w:p>
+    <w:p>
+      <w:pPr>
+        <w:pStyle w:val="Contents2"/>
+        <w:rPr/>
+      </w:pPr>
+      <w:r>
+        <w:rPr>
+          <w:rFonts w:eastAsia="Arial Unicode MS" w:cs="Arial Unicode MS"/>
+        </w:rPr>
+        <w:t>2.1 Product Perspective</w:t>
+        <w:tab/>
+        <w:t>ii</w:t>
+      </w:r>
+    </w:p>
+    <w:p>
+      <w:pPr>
+        <w:pStyle w:val="Contents2"/>
+        <w:rPr/>
+      </w:pPr>
+      <w:r>
+        <w:rPr>
+          <w:rFonts w:eastAsia="Arial Unicode MS" w:cs="Arial Unicode MS"/>
+        </w:rPr>
+        <w:t>2.2 Product Functions</w:t>
+        <w:tab/>
+        <w:t>ii</w:t>
+      </w:r>
+    </w:p>
+    <w:p>
+      <w:pPr>
+        <w:pStyle w:val="Contents2"/>
+        <w:rPr/>
+      </w:pPr>
+      <w:r>
+        <w:rPr>
+          <w:rFonts w:eastAsia="Arial Unicode MS" w:cs="Arial Unicode MS"/>
+        </w:rPr>
+        <w:t>2.3 User Characteristics</w:t>
+        <w:tab/>
+        <w:t>ii</w:t>
+      </w:r>
+    </w:p>
+    <w:p>
+      <w:pPr>
+        <w:pStyle w:val="Contents2"/>
+        <w:rPr/>
+      </w:pPr>
+      <w:r>
+        <w:rPr>
+          <w:rFonts w:eastAsia="Arial Unicode MS" w:cs="Arial Unicode MS"/>
+        </w:rPr>
+        <w:t>2.4 General Constraints</w:t>
+        <w:tab/>
+        <w:t>ii</w:t>
+      </w:r>
+    </w:p>
+    <w:p>
+      <w:pPr>
+        <w:pStyle w:val="Contents2"/>
+        <w:rPr/>
+      </w:pPr>
+      <w:r>
+        <w:rPr>
+          <w:rFonts w:eastAsia="Arial Unicode MS" w:cs="Arial Unicode MS"/>
+        </w:rPr>
+        <w:t>2.5 Assumptions and Dependencies</w:t>
+        <w:tab/>
+        <w:t>ii</w:t>
+      </w:r>
+    </w:p>
+    <w:p>
+      <w:pPr>
+        <w:pStyle w:val="Contents1"/>
+        <w:rPr/>
+      </w:pPr>
+      <w:r>
+        <w:rPr>
+          <w:rFonts w:eastAsia="Arial Unicode MS" w:cs="Arial Unicode MS"/>
+        </w:rPr>
+        <w:t>3. Specific Requirements</w:t>
+        <w:tab/>
+        <w:t>ii</w:t>
+      </w:r>
+    </w:p>
+    <w:p>
+      <w:pPr>
+        <w:pStyle w:val="Contents2"/>
+        <w:rPr/>
+      </w:pPr>
+      <w:r>
+        <w:rPr>
+          <w:rFonts w:eastAsia="Arial Unicode MS" w:cs="Arial Unicode MS"/>
+        </w:rPr>
+        <w:t>3.1 External Interface Requirements</w:t>
+        <w:tab/>
+        <w:t>iii</w:t>
+      </w:r>
+    </w:p>
+    <w:p>
+      <w:pPr>
+        <w:pStyle w:val="Contents3"/>
+        <w:rPr/>
+      </w:pPr>
+      <w:r>
+        <w:rPr>
+          <w:rFonts w:eastAsia="Arial Unicode MS" w:cs="Arial Unicode MS"/>
+        </w:rPr>
+        <w:t>3.1.1 User Interfaces</w:t>
+        <w:tab/>
+        <w:t>iii</w:t>
+      </w:r>
+    </w:p>
+    <w:p>
+      <w:pPr>
+        <w:pStyle w:val="Contents3"/>
+        <w:rPr/>
+      </w:pPr>
+      <w:r>
+        <w:rPr>
+          <w:rFonts w:eastAsia="Arial Unicode MS" w:cs="Arial Unicode MS"/>
+        </w:rPr>
+        <w:t>3.1.2 Hardware Interfaces</w:t>
+        <w:tab/>
+        <w:t>iii</w:t>
+      </w:r>
+    </w:p>
+    <w:p>
+      <w:pPr>
+        <w:pStyle w:val="Contents3"/>
+        <w:rPr/>
+      </w:pPr>
+      <w:r>
+        <w:rPr>
+          <w:rFonts w:eastAsia="Arial Unicode MS" w:cs="Arial Unicode MS"/>
+        </w:rPr>
+        <w:t>3.1.3 Software Interfaces</w:t>
+        <w:tab/>
+        <w:t>iii</w:t>
+      </w:r>
+    </w:p>
+    <w:p>
+      <w:pPr>
+        <w:pStyle w:val="Contents3"/>
+        <w:rPr/>
+      </w:pPr>
+      <w:r>
+        <w:rPr>
+          <w:rFonts w:eastAsia="Arial Unicode MS" w:cs="Arial Unicode MS"/>
+        </w:rPr>
+        <w:t>3.1.4 Communications Interfaces</w:t>
+        <w:tab/>
+        <w:t>iii</w:t>
+      </w:r>
+    </w:p>
+    <w:p>
+      <w:pPr>
+        <w:pStyle w:val="Contents2"/>
+        <w:rPr/>
+      </w:pPr>
+      <w:r>
+        <w:rPr>
+          <w:rFonts w:eastAsia="Arial Unicode MS" w:cs="Arial Unicode MS"/>
+        </w:rPr>
+        <w:t>3.2 Functional Requirements</w:t>
+        <w:tab/>
+        <w:t>iii</w:t>
+      </w:r>
+    </w:p>
+    <w:p>
+      <w:pPr>
+        <w:pStyle w:val="Contents3"/>
+        <w:rPr/>
+      </w:pPr>
+      <w:r>
+        <w:rPr>
+          <w:rFonts w:eastAsia="Arial Unicode MS" w:cs="Arial Unicode MS"/>
+        </w:rPr>
+        <w:t>3.2.1 &lt;Functional Requirement or Feature #1&gt;</w:t>
+        <w:tab/>
+        <w:t>iii</w:t>
+      </w:r>
+    </w:p>
+    <w:p>
+      <w:pPr>
+        <w:pStyle w:val="Contents3"/>
+        <w:rPr/>
+      </w:pPr>
+      <w:r>
+        <w:rPr>
+          <w:rFonts w:eastAsia="Arial Unicode MS" w:cs="Arial Unicode MS"/>
+        </w:rPr>
+        <w:t>3.2.2 &lt;Functional Requirement or Feature #2&gt;</w:t>
+        <w:tab/>
+        <w:t>iii</w:t>
+      </w:r>
+    </w:p>
+    <w:p>
+      <w:pPr>
+        <w:pStyle w:val="Contents2"/>
+        <w:rPr/>
+      </w:pPr>
+      <w:r>
+        <w:rPr>
+          <w:rFonts w:eastAsia="Arial Unicode MS" w:cs="Arial Unicode MS"/>
+        </w:rPr>
+        <w:t>3.3 Classes / Objects</w:t>
+        <w:tab/>
+        <w:t>iii</w:t>
+      </w:r>
+    </w:p>
+    <w:p>
+      <w:pPr>
+        <w:pStyle w:val="Contents3"/>
+        <w:rPr/>
+      </w:pPr>
+      <w:r>
+        <w:rPr>
+          <w:rFonts w:eastAsia="Arial Unicode MS" w:cs="Arial Unicode MS"/>
+        </w:rPr>
+        <w:t>3.3.1 &lt;Class / Object #1&gt;</w:t>
+        <w:tab/>
+        <w:t>iii</w:t>
+      </w:r>
+    </w:p>
+    <w:p>
+      <w:pPr>
+        <w:pStyle w:val="Contents3"/>
+        <w:rPr/>
+      </w:pPr>
+      <w:r>
+        <w:rPr>
+          <w:rFonts w:eastAsia="Arial Unicode MS" w:cs="Arial Unicode MS"/>
+        </w:rPr>
+        <w:t>3.3.2 &lt;Class / Object #2&gt;</w:t>
+        <w:tab/>
+        <w:t>iii</w:t>
+      </w:r>
+    </w:p>
+    <w:p>
+      <w:pPr>
+        <w:pStyle w:val="Contents2"/>
+        <w:rPr/>
+      </w:pPr>
+      <w:r>
+        <w:rPr>
+          <w:rFonts w:eastAsia="Arial Unicode MS" w:cs="Arial Unicode MS"/>
+        </w:rPr>
+        <w:t>3.4 Non-Functional Requirements</w:t>
+        <w:tab/>
+        <w:t>iii</w:t>
+      </w:r>
+    </w:p>
+    <w:p>
+      <w:pPr>
+        <w:pStyle w:val="Contents3"/>
+        <w:rPr/>
+      </w:pPr>
+      <w:r>
+        <w:rPr>
+          <w:rFonts w:eastAsia="Arial Unicode MS" w:cs="Arial Unicode MS"/>
+        </w:rPr>
+        <w:t>3.4.1 Performance</w:t>
+        <w:tab/>
+        <w:t>iv</w:t>
+      </w:r>
+    </w:p>
+    <w:p>
+      <w:pPr>
+        <w:pStyle w:val="Contents3"/>
+        <w:rPr/>
+      </w:pPr>
+      <w:r>
+        <w:rPr>
+          <w:rFonts w:eastAsia="Arial Unicode MS" w:cs="Arial Unicode MS"/>
+        </w:rPr>
+        <w:t>3.4.2 Reliability</w:t>
+        <w:tab/>
+        <w:t>iv</w:t>
+      </w:r>
+    </w:p>
+    <w:p>
+      <w:pPr>
+        <w:pStyle w:val="Contents3"/>
+        <w:rPr/>
+      </w:pPr>
+      <w:r>
+        <w:rPr>
+          <w:rFonts w:eastAsia="Arial Unicode MS" w:cs="Arial Unicode MS"/>
+        </w:rPr>
+        <w:t>3.4.3 Availability</w:t>
+        <w:tab/>
+        <w:t>iv</w:t>
+      </w:r>
+    </w:p>
+    <w:p>
+      <w:pPr>
+        <w:pStyle w:val="Contents3"/>
+        <w:rPr/>
+      </w:pPr>
+      <w:r>
+        <w:rPr>
+          <w:rFonts w:eastAsia="Arial Unicode MS" w:cs="Arial Unicode MS"/>
+        </w:rPr>
+        <w:t>3.4.4 Security</w:t>
+        <w:tab/>
+        <w:t>iv</w:t>
+      </w:r>
+    </w:p>
+    <w:p>
+      <w:pPr>
+        <w:pStyle w:val="Contents3"/>
+        <w:rPr/>
+      </w:pPr>
+      <w:r>
+        <w:rPr>
+          <w:rFonts w:eastAsia="Arial Unicode MS" w:cs="Arial Unicode MS"/>
+        </w:rPr>
+        <w:t>3.4.5 Maintainability</w:t>
+        <w:tab/>
+        <w:t>iv</w:t>
+      </w:r>
+    </w:p>
+    <w:p>
+      <w:pPr>
+        <w:pStyle w:val="Contents3"/>
+        <w:rPr/>
+      </w:pPr>
+      <w:r>
+        <w:rPr>
+          <w:rFonts w:eastAsia="Arial Unicode MS" w:cs="Arial Unicode MS"/>
+        </w:rPr>
+        <w:t>3.4.6 Portability</w:t>
+        <w:tab/>
+        <w:t>iv</w:t>
+      </w:r>
+    </w:p>
+    <w:p>
+      <w:pPr>
+        <w:pStyle w:val="Contents2"/>
+        <w:rPr/>
+      </w:pPr>
+      <w:r>
+        <w:rPr>
+          <w:rFonts w:eastAsia="Arial Unicode MS" w:cs="Arial Unicode MS"/>
+        </w:rPr>
+        <w:t>3.5 Inverse Requirements</w:t>
+        <w:tab/>
+        <w:t>iv</w:t>
+      </w:r>
+    </w:p>
+    <w:p>
+      <w:pPr>
+        <w:pStyle w:val="Contents2"/>
+        <w:rPr/>
+      </w:pPr>
+      <w:r>
+        <w:rPr>
+          <w:rFonts w:eastAsia="Arial Unicode MS" w:cs="Arial Unicode MS"/>
+        </w:rPr>
+        <w:t>3.6 Design Constraints</w:t>
+        <w:tab/>
+        <w:t>iv</w:t>
+      </w:r>
+    </w:p>
+    <w:p>
+      <w:pPr>
+        <w:pStyle w:val="Contents2"/>
+        <w:rPr/>
+      </w:pPr>
+      <w:r>
+        <w:rPr>
+          <w:rFonts w:eastAsia="Arial Unicode MS" w:cs="Arial Unicode MS"/>
+        </w:rPr>
+        <w:t>3.7 Logical Database Requirements</w:t>
+        <w:tab/>
+        <w:t>iv</w:t>
+      </w:r>
+    </w:p>
+    <w:p>
+      <w:pPr>
+        <w:pStyle w:val="Contents2"/>
+        <w:jc w:val="both"/>
+        <w:rPr/>
+      </w:pPr>
+      <w:r>
+        <w:rPr>
+          <w:rFonts w:eastAsia="Arial Unicode MS" w:cs="Arial Unicode MS"/>
+          <w:sz w:val="40"/>
+          <w:szCs w:val="40"/>
+          <w:lang w:val="en-US"/>
+        </w:rPr>
+        <w:t>3.8 Other Requirements</w:t>
+        <w:tab/>
+        <w:t>iv</w:t>
+      </w:r>
+      <w:r>
+        <w:br w:type="page"/>
+      </w:r>
+    </w:p>
+    <w:p>
+      <w:pPr>
+        <w:pStyle w:val="Normal"/>
         <w:jc w:val="both"/>
         <w:rPr/>
       </w:pPr>
@@ -1839,10 +2530,10 @@
         <w:tblStyle w:val="ListTable4-Accent1"/>
         <w:tblW w:w="9067" w:type="dxa"/>
         <w:jc w:val="left"/>
-        <w:tblInd w:w="-5" w:type="dxa"/>
+        <w:tblInd w:w="-10" w:type="dxa"/>
         <w:tblCellMar>
           <w:top w:w="113" w:type="dxa"/>
-          <w:left w:w="103" w:type="dxa"/>
+          <w:left w:w="98" w:type="dxa"/>
           <w:bottom w:w="113" w:type="dxa"/>
           <w:right w:w="108" w:type="dxa"/>
         </w:tblCellMar>
@@ -1871,7 +2562,7 @@
             </w:tcBorders>
             <w:shd w:color="auto" w:fill="4472C4" w:themeFill="accent1" w:val="clear"/>
             <w:tcMar>
-              <w:left w:w="103" w:type="dxa"/>
+              <w:left w:w="98" w:type="dxa"/>
             </w:tcMar>
           </w:tcPr>
           <w:p>
@@ -1911,7 +2602,7 @@
             </w:tcBorders>
             <w:shd w:color="auto" w:fill="4472C4" w:themeFill="accent1" w:val="clear"/>
             <w:tcMar>
-              <w:left w:w="103" w:type="dxa"/>
+              <w:left w:w="98" w:type="dxa"/>
             </w:tcMar>
           </w:tcPr>
           <w:p>
@@ -1956,7 +2647,7 @@
             </w:tcBorders>
             <w:shd w:color="auto" w:fill="D9E2F3" w:themeFill="accent1" w:themeFillTint="33" w:val="clear"/>
             <w:tcMar>
-              <w:left w:w="103" w:type="dxa"/>
+              <w:left w:w="98" w:type="dxa"/>
             </w:tcMar>
           </w:tcPr>
           <w:p>
@@ -2029,7 +2720,7 @@
             </w:tcBorders>
             <w:shd w:fill="auto" w:val="clear"/>
             <w:tcMar>
-              <w:left w:w="103" w:type="dxa"/>
+              <w:left w:w="98" w:type="dxa"/>
             </w:tcMar>
           </w:tcPr>
           <w:p>
@@ -2104,7 +2795,7 @@
             </w:tcBorders>
             <w:shd w:color="auto" w:fill="D9E2F3" w:themeFill="accent1" w:themeFillTint="33" w:val="clear"/>
             <w:tcMar>
-              <w:left w:w="103" w:type="dxa"/>
+              <w:left w:w="98" w:type="dxa"/>
             </w:tcMar>
           </w:tcPr>
           <w:p>
@@ -2178,7 +2869,7 @@
             </w:tcBorders>
             <w:shd w:fill="auto" w:val="clear"/>
             <w:tcMar>
-              <w:left w:w="103" w:type="dxa"/>
+              <w:left w:w="98" w:type="dxa"/>
             </w:tcMar>
           </w:tcPr>
           <w:p>
@@ -2253,7 +2944,7 @@
             </w:tcBorders>
             <w:shd w:color="auto" w:fill="D9E2F3" w:themeFill="accent1" w:themeFillTint="33" w:val="clear"/>
             <w:tcMar>
-              <w:left w:w="103" w:type="dxa"/>
+              <w:left w:w="98" w:type="dxa"/>
             </w:tcMar>
           </w:tcPr>
           <w:p>
@@ -2327,7 +3018,7 @@
             </w:tcBorders>
             <w:shd w:fill="auto" w:val="clear"/>
             <w:tcMar>
-              <w:left w:w="103" w:type="dxa"/>
+              <w:left w:w="98" w:type="dxa"/>
             </w:tcMar>
           </w:tcPr>
           <w:p>
@@ -2402,7 +3093,7 @@
             </w:tcBorders>
             <w:shd w:color="auto" w:fill="D9E2F3" w:themeFill="accent1" w:themeFillTint="33" w:val="clear"/>
             <w:tcMar>
-              <w:left w:w="103" w:type="dxa"/>
+              <w:left w:w="98" w:type="dxa"/>
             </w:tcMar>
           </w:tcPr>
           <w:p>
@@ -2476,7 +3167,7 @@
             </w:tcBorders>
             <w:shd w:fill="auto" w:val="clear"/>
             <w:tcMar>
-              <w:left w:w="103" w:type="dxa"/>
+              <w:left w:w="98" w:type="dxa"/>
             </w:tcMar>
           </w:tcPr>
           <w:p>
@@ -2551,7 +3242,7 @@
             </w:tcBorders>
             <w:shd w:color="auto" w:fill="D9E2F3" w:themeFill="accent1" w:themeFillTint="33" w:val="clear"/>
             <w:tcMar>
-              <w:left w:w="103" w:type="dxa"/>
+              <w:left w:w="98" w:type="dxa"/>
             </w:tcMar>
           </w:tcPr>
           <w:p>
@@ -2625,7 +3316,7 @@
             </w:tcBorders>
             <w:shd w:fill="auto" w:val="clear"/>
             <w:tcMar>
-              <w:left w:w="103" w:type="dxa"/>
+              <w:left w:w="98" w:type="dxa"/>
             </w:tcMar>
           </w:tcPr>
           <w:p>
@@ -2700,7 +3391,7 @@
             </w:tcBorders>
             <w:shd w:color="auto" w:fill="D9E2F3" w:themeFill="accent1" w:themeFillTint="33" w:val="clear"/>
             <w:tcMar>
-              <w:left w:w="103" w:type="dxa"/>
+              <w:left w:w="98" w:type="dxa"/>
             </w:tcMar>
           </w:tcPr>
           <w:p>
@@ -2771,7 +3462,7 @@
             </w:tcBorders>
             <w:shd w:fill="auto" w:val="clear"/>
             <w:tcMar>
-              <w:left w:w="103" w:type="dxa"/>
+              <w:left w:w="98" w:type="dxa"/>
             </w:tcMar>
           </w:tcPr>
           <w:p>
@@ -2842,7 +3533,7 @@
             </w:tcBorders>
             <w:shd w:color="auto" w:fill="D9E2F3" w:themeFill="accent1" w:themeFillTint="33" w:val="clear"/>
             <w:tcMar>
-              <w:left w:w="103" w:type="dxa"/>
+              <w:left w:w="98" w:type="dxa"/>
             </w:tcMar>
           </w:tcPr>
           <w:p>
@@ -2912,7 +3603,7 @@
             </w:tcBorders>
             <w:shd w:fill="auto" w:val="clear"/>
             <w:tcMar>
-              <w:left w:w="103" w:type="dxa"/>
+              <w:left w:w="98" w:type="dxa"/>
             </w:tcMar>
           </w:tcPr>
           <w:p>
@@ -2983,7 +3674,7 @@
             </w:tcBorders>
             <w:shd w:color="auto" w:fill="D9E2F3" w:themeFill="accent1" w:themeFillTint="33" w:val="clear"/>
             <w:tcMar>
-              <w:left w:w="103" w:type="dxa"/>
+              <w:left w:w="98" w:type="dxa"/>
             </w:tcMar>
           </w:tcPr>
           <w:p>
@@ -3053,7 +3744,7 @@
             </w:tcBorders>
             <w:shd w:fill="auto" w:val="clear"/>
             <w:tcMar>
-              <w:left w:w="103" w:type="dxa"/>
+              <w:left w:w="98" w:type="dxa"/>
             </w:tcMar>
           </w:tcPr>
           <w:p>
@@ -3532,14 +4223,7 @@
           <w:sz w:val="24"/>
           <w:szCs w:val="28"/>
         </w:rPr>
-        <w:t>The Analytic Engine performs various ML Algorithms on the dat</w:t>
-      </w:r>
-      <w:r>
-        <w:rPr>
-          <w:sz w:val="24"/>
-          <w:szCs w:val="28"/>
-        </w:rPr>
-        <w:t>a.</w:t>
+        <w:t>The Analytic Engine performs various ML Algorithms on the data.</w:t>
       </w:r>
     </w:p>
     <w:p>
@@ -6020,7 +6704,10 @@
         </w:rPr>
       </w:pPr>
       <w:r>
-        <w:rPr/>
+        <w:rPr>
+          <w:sz w:val="32"/>
+          <w:szCs w:val="28"/>
+        </w:rPr>
       </w:r>
     </w:p>
     <w:p>
@@ -6036,8 +6723,107 @@
           <w:sz w:val="32"/>
           <w:szCs w:val="28"/>
         </w:rPr>
-        <w:t>3.</w:t>
-      </w:r>
+        <w:t xml:space="preserve">3.5 Design Constraints </w:t>
+      </w:r>
+    </w:p>
+    <w:p>
+      <w:pPr>
+        <w:pStyle w:val="Normal"/>
+        <w:spacing w:lineRule="auto" w:line="240" w:before="0" w:after="0"/>
+        <w:ind w:left="0" w:right="0" w:hanging="0"/>
+        <w:jc w:val="left"/>
+        <w:rPr>
+          <w:rFonts w:ascii="Calibri" w:hAnsi="Calibri" w:eastAsia="Courier" w:cs="Courier"/>
+          <w:color w:val="000000"/>
+          <w:sz w:val="24"/>
+          <w:szCs w:val="24"/>
+        </w:rPr>
+      </w:pPr>
+      <w:r>
+        <w:rPr>
+          <w:rFonts w:eastAsia="Courier" w:cs="Courier"/>
+          <w:color w:val="000000"/>
+          <w:sz w:val="24"/>
+          <w:szCs w:val="24"/>
+        </w:rPr>
+        <w:t>Since Data is fetched from the Main Server and sent back to the same, it is crucial that there is Connectivity between the Servers.</w:t>
+      </w:r>
+    </w:p>
+    <w:p>
+      <w:pPr>
+        <w:pStyle w:val="Normal"/>
+        <w:spacing w:lineRule="auto" w:line="240" w:before="0" w:after="0"/>
+        <w:ind w:left="0" w:right="0" w:hanging="0"/>
+        <w:jc w:val="left"/>
+        <w:rPr>
+          <w:rFonts w:ascii="Calibri" w:hAnsi="Calibri" w:eastAsia="Courier" w:cs="Courier"/>
+          <w:color w:val="000000"/>
+          <w:sz w:val="24"/>
+          <w:szCs w:val="24"/>
+        </w:rPr>
+      </w:pPr>
+      <w:r>
+        <w:rPr>
+          <w:rFonts w:eastAsia="Courier" w:cs="Courier"/>
+          <w:color w:val="000000"/>
+          <w:sz w:val="24"/>
+          <w:szCs w:val="24"/>
+        </w:rPr>
+        <w:t xml:space="preserve">The Web Portal on the Local Machine is also constrained by the Capacity of the Main Server. Requests from various Machines may be forced to queue which increases the fetch / write time affecting Performance. </w:t>
+      </w:r>
+    </w:p>
+    <w:p>
+      <w:pPr>
+        <w:pStyle w:val="Normal"/>
+        <w:spacing w:lineRule="auto" w:line="240" w:before="0" w:after="0"/>
+        <w:ind w:left="0" w:right="0" w:hanging="0"/>
+        <w:jc w:val="left"/>
+        <w:rPr>
+          <w:rFonts w:ascii="Calibri" w:hAnsi="Calibri" w:eastAsia="Courier" w:cs="Courier"/>
+          <w:color w:val="000000"/>
+          <w:sz w:val="24"/>
+          <w:szCs w:val="24"/>
+        </w:rPr>
+      </w:pPr>
+      <w:r>
+        <w:rPr>
+          <w:rFonts w:eastAsia="Courier" w:cs="Courier"/>
+          <w:color w:val="000000"/>
+          <w:sz w:val="24"/>
+          <w:szCs w:val="24"/>
+        </w:rPr>
+        <w:t xml:space="preserve">Running the Machine Learning algorithm on the local machine require good analytical capacity. The amount of data produced will be in the order of 3gb/sec. </w:t>
+      </w:r>
+    </w:p>
+    <w:p>
+      <w:pPr>
+        <w:pStyle w:val="Normal"/>
+        <w:spacing w:lineRule="auto" w:line="240" w:before="0" w:after="0"/>
+        <w:ind w:left="0" w:right="0" w:hanging="0"/>
+        <w:jc w:val="left"/>
+        <w:rPr>
+          <w:rFonts w:ascii="Calibri" w:hAnsi="Calibri" w:eastAsia="Courier" w:cs="Courier"/>
+          <w:color w:val="000000"/>
+          <w:sz w:val="24"/>
+          <w:szCs w:val="24"/>
+        </w:rPr>
+      </w:pPr>
+      <w:r>
+        <w:rPr>
+          <w:rFonts w:eastAsia="Courier" w:cs="Courier"/>
+          <w:color w:val="000000"/>
+          <w:sz w:val="24"/>
+          <w:szCs w:val="24"/>
+        </w:rPr>
+        <w:t xml:space="preserve">Connectivity between the main server and the local machines must be top notch as this data should be sent on request to the main server, and in the possible scenario of many such local machines requesting simultaneously there shouldn't be any crash or huge delay. </w:t>
+      </w:r>
+    </w:p>
+    <w:p>
+      <w:pPr>
+        <w:pStyle w:val="Normal"/>
+        <w:jc w:val="both"/>
+        <w:rPr/>
+      </w:pPr>
       <w:r>
         <w:rPr>
           <w:b/>
@@ -6045,142 +6831,7 @@
           <w:sz w:val="32"/>
           <w:szCs w:val="28"/>
         </w:rPr>
-        <w:t>5</w:t>
-      </w:r>
-      <w:r>
-        <w:rPr>
-          <w:b/>
-          <w:bCs/>
-          <w:sz w:val="32"/>
-          <w:szCs w:val="28"/>
-        </w:rPr>
-        <w:t xml:space="preserve"> Design Constraints </w:t>
-      </w:r>
-    </w:p>
-    <w:p>
-      <w:pPr>
-        <w:pStyle w:val="Normal"/>
-        <w:spacing w:lineRule="auto" w:line="240" w:before="0" w:after="0"/>
-        <w:ind w:left="0" w:right="0" w:hanging="0"/>
-        <w:jc w:val="left"/>
-        <w:rPr>
-          <w:rFonts w:ascii="Calibri" w:hAnsi="Calibri" w:eastAsia="Courier" w:cs="Courier"/>
-          <w:color w:val="000000"/>
-          <w:sz w:val="24"/>
-          <w:szCs w:val="24"/>
-        </w:rPr>
-      </w:pPr>
-      <w:r>
-        <w:rPr>
-          <w:rFonts w:eastAsia="Courier" w:cs="Courier"/>
-          <w:color w:val="000000"/>
-          <w:sz w:val="24"/>
-          <w:szCs w:val="24"/>
-        </w:rPr>
-        <w:t>Since Data is fetched from the Main Server and sent back to the same, it is crucial that there is Connectivity between the Servers.</w:t>
-      </w:r>
-    </w:p>
-    <w:p>
-      <w:pPr>
-        <w:pStyle w:val="Normal"/>
-        <w:spacing w:lineRule="auto" w:line="240" w:before="0" w:after="0"/>
-        <w:ind w:left="0" w:right="0" w:hanging="0"/>
-        <w:jc w:val="left"/>
-        <w:rPr>
-          <w:rFonts w:ascii="Calibri" w:hAnsi="Calibri" w:eastAsia="Courier" w:cs="Courier"/>
-          <w:color w:val="000000"/>
-          <w:sz w:val="24"/>
-          <w:szCs w:val="24"/>
-        </w:rPr>
-      </w:pPr>
-      <w:r>
-        <w:rPr>
-          <w:rFonts w:eastAsia="Courier" w:cs="Courier"/>
-          <w:color w:val="000000"/>
-          <w:sz w:val="24"/>
-          <w:szCs w:val="24"/>
-        </w:rPr>
-        <w:t xml:space="preserve">The Web Portal on the Local Machine is also constrained by the Capacity of the Main Server. Requests from various Machines may be forced to queue which increases the fetch / write time affecting Performance. </w:t>
-      </w:r>
-    </w:p>
-    <w:p>
-      <w:pPr>
-        <w:pStyle w:val="Normal"/>
-        <w:spacing w:lineRule="auto" w:line="240" w:before="0" w:after="0"/>
-        <w:ind w:left="0" w:right="0" w:hanging="0"/>
-        <w:jc w:val="left"/>
-        <w:rPr>
-          <w:rFonts w:ascii="Calibri" w:hAnsi="Calibri" w:eastAsia="Courier" w:cs="Courier"/>
-          <w:color w:val="000000"/>
-          <w:sz w:val="24"/>
-          <w:szCs w:val="24"/>
-        </w:rPr>
-      </w:pPr>
-      <w:r>
-        <w:rPr>
-          <w:rFonts w:eastAsia="Courier" w:cs="Courier"/>
-          <w:color w:val="000000"/>
-          <w:sz w:val="24"/>
-          <w:szCs w:val="24"/>
-        </w:rPr>
-        <w:t xml:space="preserve">Running the Machine Learning algorithm on the local machine require good analytical capacity. The amount of data produced will be in the order of 3gb/sec. </w:t>
-      </w:r>
-    </w:p>
-    <w:p>
-      <w:pPr>
-        <w:pStyle w:val="Normal"/>
-        <w:spacing w:lineRule="auto" w:line="240" w:before="0" w:after="0"/>
-        <w:ind w:left="0" w:right="0" w:hanging="0"/>
-        <w:jc w:val="left"/>
-        <w:rPr>
-          <w:rFonts w:ascii="Calibri" w:hAnsi="Calibri" w:eastAsia="Courier" w:cs="Courier"/>
-          <w:color w:val="000000"/>
-          <w:sz w:val="24"/>
-          <w:szCs w:val="24"/>
-        </w:rPr>
-      </w:pPr>
-      <w:r>
-        <w:rPr>
-          <w:rFonts w:eastAsia="Courier" w:cs="Courier"/>
-          <w:color w:val="000000"/>
-          <w:sz w:val="24"/>
-          <w:szCs w:val="24"/>
-        </w:rPr>
-        <w:t xml:space="preserve">Connectivity between the main server and the local machines must be top notch as this data should be sent on request to the main server, and in the possible scenario of many such local machines requesting simultaneously there shouldn't be any crash or huge delay. </w:t>
-      </w:r>
-    </w:p>
-    <w:p>
-      <w:pPr>
-        <w:pStyle w:val="Normal"/>
-        <w:jc w:val="both"/>
-        <w:rPr/>
-      </w:pPr>
-      <w:r>
-        <w:rPr>
-          <w:b/>
-          <w:bCs/>
-          <w:sz w:val="32"/>
-          <w:szCs w:val="28"/>
-        </w:rPr>
-        <w:t>3.</w:t>
-      </w:r>
-      <w:r>
-        <w:rPr>
-          <w:b/>
-          <w:bCs/>
-          <w:sz w:val="32"/>
-          <w:szCs w:val="28"/>
-        </w:rPr>
-        <w:t>6</w:t>
-      </w:r>
-      <w:r>
-        <w:rPr>
-          <w:b/>
-          <w:bCs/>
-          <w:sz w:val="32"/>
-          <w:szCs w:val="28"/>
-        </w:rPr>
-        <w:t xml:space="preserve"> Logical Database Requirements </w:t>
+        <w:t xml:space="preserve">3.6 Logical Database Requirements </w:t>
       </w:r>
     </w:p>
     <w:p>
@@ -6263,10 +6914,7 @@
         <w:spacing w:lineRule="auto" w:line="240" w:before="0" w:after="0"/>
         <w:ind w:left="0" w:right="0" w:hanging="0"/>
         <w:jc w:val="left"/>
-        <w:rPr>
-          <w:sz w:val="32"/>
-          <w:szCs w:val="28"/>
-        </w:rPr>
+        <w:rPr/>
       </w:pPr>
       <w:r>
         <w:rPr/>
@@ -6330,7 +6978,7 @@
       <w:fldChar w:fldCharType="separate"/>
     </w:r>
     <w:r>
-      <w:t>12</w:t>
+      <w:t>14</w:t>
     </w:r>
     <w:r>
       <w:fldChar w:fldCharType="end"/>
@@ -9185,6 +9833,527 @@
       <w:rFonts w:ascii="OpenSymbol" w:hAnsi="OpenSymbol" w:eastAsia="OpenSymbol" w:cs="OpenSymbol"/>
     </w:rPr>
   </w:style>
+  <w:style w:type="character" w:styleId="ListLabel110">
+    <w:name w:val="ListLabel 110"/>
+    <w:qFormat/>
+    <w:rPr>
+      <w:rFonts w:cs="Symbol"/>
+      <w:sz w:val="24"/>
+    </w:rPr>
+  </w:style>
+  <w:style w:type="character" w:styleId="ListLabel111">
+    <w:name w:val="ListLabel 111"/>
+    <w:qFormat/>
+    <w:rPr>
+      <w:rFonts w:cs="Courier New"/>
+    </w:rPr>
+  </w:style>
+  <w:style w:type="character" w:styleId="ListLabel112">
+    <w:name w:val="ListLabel 112"/>
+    <w:qFormat/>
+    <w:rPr>
+      <w:rFonts w:cs="Wingdings"/>
+    </w:rPr>
+  </w:style>
+  <w:style w:type="character" w:styleId="ListLabel113">
+    <w:name w:val="ListLabel 113"/>
+    <w:qFormat/>
+    <w:rPr>
+      <w:rFonts w:cs="Symbol"/>
+    </w:rPr>
+  </w:style>
+  <w:style w:type="character" w:styleId="ListLabel114">
+    <w:name w:val="ListLabel 114"/>
+    <w:qFormat/>
+    <w:rPr>
+      <w:rFonts w:cs="Courier New"/>
+    </w:rPr>
+  </w:style>
+  <w:style w:type="character" w:styleId="ListLabel115">
+    <w:name w:val="ListLabel 115"/>
+    <w:qFormat/>
+    <w:rPr>
+      <w:rFonts w:cs="Wingdings"/>
+    </w:rPr>
+  </w:style>
+  <w:style w:type="character" w:styleId="ListLabel116">
+    <w:name w:val="ListLabel 116"/>
+    <w:qFormat/>
+    <w:rPr>
+      <w:rFonts w:cs="Symbol"/>
+    </w:rPr>
+  </w:style>
+  <w:style w:type="character" w:styleId="ListLabel117">
+    <w:name w:val="ListLabel 117"/>
+    <w:qFormat/>
+    <w:rPr>
+      <w:rFonts w:cs="Courier New"/>
+    </w:rPr>
+  </w:style>
+  <w:style w:type="character" w:styleId="ListLabel118">
+    <w:name w:val="ListLabel 118"/>
+    <w:qFormat/>
+    <w:rPr>
+      <w:rFonts w:cs="Wingdings"/>
+    </w:rPr>
+  </w:style>
+  <w:style w:type="character" w:styleId="ListLabel119">
+    <w:name w:val="ListLabel 119"/>
+    <w:qFormat/>
+    <w:rPr>
+      <w:rFonts w:cs="Symbol"/>
+      <w:sz w:val="24"/>
+    </w:rPr>
+  </w:style>
+  <w:style w:type="character" w:styleId="ListLabel120">
+    <w:name w:val="ListLabel 120"/>
+    <w:qFormat/>
+    <w:rPr>
+      <w:rFonts w:cs="Courier New"/>
+    </w:rPr>
+  </w:style>
+  <w:style w:type="character" w:styleId="ListLabel121">
+    <w:name w:val="ListLabel 121"/>
+    <w:qFormat/>
+    <w:rPr>
+      <w:rFonts w:cs="Wingdings"/>
+    </w:rPr>
+  </w:style>
+  <w:style w:type="character" w:styleId="ListLabel122">
+    <w:name w:val="ListLabel 122"/>
+    <w:qFormat/>
+    <w:rPr>
+      <w:rFonts w:cs="Symbol"/>
+    </w:rPr>
+  </w:style>
+  <w:style w:type="character" w:styleId="ListLabel123">
+    <w:name w:val="ListLabel 123"/>
+    <w:qFormat/>
+    <w:rPr>
+      <w:rFonts w:cs="Courier New"/>
+    </w:rPr>
+  </w:style>
+  <w:style w:type="character" w:styleId="ListLabel124">
+    <w:name w:val="ListLabel 124"/>
+    <w:qFormat/>
+    <w:rPr>
+      <w:rFonts w:cs="Wingdings"/>
+    </w:rPr>
+  </w:style>
+  <w:style w:type="character" w:styleId="ListLabel125">
+    <w:name w:val="ListLabel 125"/>
+    <w:qFormat/>
+    <w:rPr>
+      <w:rFonts w:cs="Symbol"/>
+    </w:rPr>
+  </w:style>
+  <w:style w:type="character" w:styleId="ListLabel126">
+    <w:name w:val="ListLabel 126"/>
+    <w:qFormat/>
+    <w:rPr>
+      <w:rFonts w:cs="Courier New"/>
+    </w:rPr>
+  </w:style>
+  <w:style w:type="character" w:styleId="ListLabel127">
+    <w:name w:val="ListLabel 127"/>
+    <w:qFormat/>
+    <w:rPr>
+      <w:rFonts w:cs="Wingdings"/>
+    </w:rPr>
+  </w:style>
+  <w:style w:type="character" w:styleId="ListLabel128">
+    <w:name w:val="ListLabel 128"/>
+    <w:qFormat/>
+    <w:rPr>
+      <w:rFonts w:cs="OpenSymbol"/>
+      <w:sz w:val="24"/>
+    </w:rPr>
+  </w:style>
+  <w:style w:type="character" w:styleId="ListLabel129">
+    <w:name w:val="ListLabel 129"/>
+    <w:qFormat/>
+    <w:rPr>
+      <w:rFonts w:cs="OpenSymbol"/>
+    </w:rPr>
+  </w:style>
+  <w:style w:type="character" w:styleId="ListLabel130">
+    <w:name w:val="ListLabel 130"/>
+    <w:qFormat/>
+    <w:rPr>
+      <w:rFonts w:cs="OpenSymbol"/>
+    </w:rPr>
+  </w:style>
+  <w:style w:type="character" w:styleId="ListLabel131">
+    <w:name w:val="ListLabel 131"/>
+    <w:qFormat/>
+    <w:rPr>
+      <w:rFonts w:cs="OpenSymbol"/>
+    </w:rPr>
+  </w:style>
+  <w:style w:type="character" w:styleId="ListLabel132">
+    <w:name w:val="ListLabel 132"/>
+    <w:qFormat/>
+    <w:rPr>
+      <w:rFonts w:cs="OpenSymbol"/>
+    </w:rPr>
+  </w:style>
+  <w:style w:type="character" w:styleId="ListLabel133">
+    <w:name w:val="ListLabel 133"/>
+    <w:qFormat/>
+    <w:rPr>
+      <w:rFonts w:cs="OpenSymbol"/>
+    </w:rPr>
+  </w:style>
+  <w:style w:type="character" w:styleId="ListLabel134">
+    <w:name w:val="ListLabel 134"/>
+    <w:qFormat/>
+    <w:rPr>
+      <w:rFonts w:cs="OpenSymbol"/>
+    </w:rPr>
+  </w:style>
+  <w:style w:type="character" w:styleId="ListLabel135">
+    <w:name w:val="ListLabel 135"/>
+    <w:qFormat/>
+    <w:rPr>
+      <w:rFonts w:cs="OpenSymbol"/>
+    </w:rPr>
+  </w:style>
+  <w:style w:type="character" w:styleId="ListLabel136">
+    <w:name w:val="ListLabel 136"/>
+    <w:qFormat/>
+    <w:rPr>
+      <w:rFonts w:cs="OpenSymbol"/>
+    </w:rPr>
+  </w:style>
+  <w:style w:type="character" w:styleId="ListLabel137">
+    <w:name w:val="ListLabel 137"/>
+    <w:qFormat/>
+    <w:rPr>
+      <w:rFonts w:cs="OpenSymbol"/>
+      <w:sz w:val="24"/>
+    </w:rPr>
+  </w:style>
+  <w:style w:type="character" w:styleId="ListLabel138">
+    <w:name w:val="ListLabel 138"/>
+    <w:qFormat/>
+    <w:rPr>
+      <w:rFonts w:cs="OpenSymbol"/>
+    </w:rPr>
+  </w:style>
+  <w:style w:type="character" w:styleId="ListLabel139">
+    <w:name w:val="ListLabel 139"/>
+    <w:qFormat/>
+    <w:rPr>
+      <w:rFonts w:cs="OpenSymbol"/>
+    </w:rPr>
+  </w:style>
+  <w:style w:type="character" w:styleId="ListLabel140">
+    <w:name w:val="ListLabel 140"/>
+    <w:qFormat/>
+    <w:rPr>
+      <w:rFonts w:cs="OpenSymbol"/>
+    </w:rPr>
+  </w:style>
+  <w:style w:type="character" w:styleId="ListLabel141">
+    <w:name w:val="ListLabel 141"/>
+    <w:qFormat/>
+    <w:rPr>
+      <w:rFonts w:cs="OpenSymbol"/>
+    </w:rPr>
+  </w:style>
+  <w:style w:type="character" w:styleId="ListLabel142">
+    <w:name w:val="ListLabel 142"/>
+    <w:qFormat/>
+    <w:rPr>
+      <w:rFonts w:cs="OpenSymbol"/>
+    </w:rPr>
+  </w:style>
+  <w:style w:type="character" w:styleId="ListLabel143">
+    <w:name w:val="ListLabel 143"/>
+    <w:qFormat/>
+    <w:rPr>
+      <w:rFonts w:cs="OpenSymbol"/>
+    </w:rPr>
+  </w:style>
+  <w:style w:type="character" w:styleId="ListLabel144">
+    <w:name w:val="ListLabel 144"/>
+    <w:qFormat/>
+    <w:rPr>
+      <w:rFonts w:cs="OpenSymbol"/>
+    </w:rPr>
+  </w:style>
+  <w:style w:type="character" w:styleId="ListLabel145">
+    <w:name w:val="ListLabel 145"/>
+    <w:qFormat/>
+    <w:rPr>
+      <w:rFonts w:cs="OpenSymbol"/>
+    </w:rPr>
+  </w:style>
+  <w:style w:type="character" w:styleId="ListLabel146">
+    <w:name w:val="ListLabel 146"/>
+    <w:qFormat/>
+    <w:rPr>
+      <w:b/>
+      <w:sz w:val="24"/>
+    </w:rPr>
+  </w:style>
+  <w:style w:type="character" w:styleId="ListLabel147">
+    <w:name w:val="ListLabel 147"/>
+    <w:qFormat/>
+    <w:rPr>
+      <w:rFonts w:cs="Wingdings"/>
+      <w:color w:val="00000A"/>
+      <w:sz w:val="32"/>
+    </w:rPr>
+  </w:style>
+  <w:style w:type="character" w:styleId="ListLabel148">
+    <w:name w:val="ListLabel 148"/>
+    <w:qFormat/>
+    <w:rPr>
+      <w:rFonts w:cs="Courier New"/>
+    </w:rPr>
+  </w:style>
+  <w:style w:type="character" w:styleId="ListLabel149">
+    <w:name w:val="ListLabel 149"/>
+    <w:qFormat/>
+    <w:rPr>
+      <w:rFonts w:cs="Wingdings"/>
+    </w:rPr>
+  </w:style>
+  <w:style w:type="character" w:styleId="ListLabel150">
+    <w:name w:val="ListLabel 150"/>
+    <w:qFormat/>
+    <w:rPr>
+      <w:rFonts w:cs="Symbol"/>
+    </w:rPr>
+  </w:style>
+  <w:style w:type="character" w:styleId="ListLabel151">
+    <w:name w:val="ListLabel 151"/>
+    <w:qFormat/>
+    <w:rPr>
+      <w:rFonts w:cs="Courier New"/>
+    </w:rPr>
+  </w:style>
+  <w:style w:type="character" w:styleId="ListLabel152">
+    <w:name w:val="ListLabel 152"/>
+    <w:qFormat/>
+    <w:rPr>
+      <w:rFonts w:cs="Wingdings"/>
+    </w:rPr>
+  </w:style>
+  <w:style w:type="character" w:styleId="ListLabel153">
+    <w:name w:val="ListLabel 153"/>
+    <w:qFormat/>
+    <w:rPr>
+      <w:rFonts w:cs="Symbol"/>
+    </w:rPr>
+  </w:style>
+  <w:style w:type="character" w:styleId="ListLabel154">
+    <w:name w:val="ListLabel 154"/>
+    <w:qFormat/>
+    <w:rPr>
+      <w:rFonts w:cs="Courier New"/>
+    </w:rPr>
+  </w:style>
+  <w:style w:type="character" w:styleId="ListLabel155">
+    <w:name w:val="ListLabel 155"/>
+    <w:qFormat/>
+    <w:rPr>
+      <w:rFonts w:cs="Wingdings"/>
+    </w:rPr>
+  </w:style>
+  <w:style w:type="character" w:styleId="ListLabel156">
+    <w:name w:val="ListLabel 156"/>
+    <w:qFormat/>
+    <w:rPr>
+      <w:rFonts w:cs="Wingdings"/>
+      <w:sz w:val="32"/>
+    </w:rPr>
+  </w:style>
+  <w:style w:type="character" w:styleId="ListLabel157">
+    <w:name w:val="ListLabel 157"/>
+    <w:qFormat/>
+    <w:rPr>
+      <w:rFonts w:cs="Courier New"/>
+    </w:rPr>
+  </w:style>
+  <w:style w:type="character" w:styleId="ListLabel158">
+    <w:name w:val="ListLabel 158"/>
+    <w:qFormat/>
+    <w:rPr>
+      <w:rFonts w:cs="Wingdings"/>
+    </w:rPr>
+  </w:style>
+  <w:style w:type="character" w:styleId="ListLabel159">
+    <w:name w:val="ListLabel 159"/>
+    <w:qFormat/>
+    <w:rPr>
+      <w:rFonts w:cs="Symbol"/>
+    </w:rPr>
+  </w:style>
+  <w:style w:type="character" w:styleId="ListLabel160">
+    <w:name w:val="ListLabel 160"/>
+    <w:qFormat/>
+    <w:rPr>
+      <w:rFonts w:cs="Courier New"/>
+    </w:rPr>
+  </w:style>
+  <w:style w:type="character" w:styleId="ListLabel161">
+    <w:name w:val="ListLabel 161"/>
+    <w:qFormat/>
+    <w:rPr>
+      <w:rFonts w:cs="Wingdings"/>
+    </w:rPr>
+  </w:style>
+  <w:style w:type="character" w:styleId="ListLabel162">
+    <w:name w:val="ListLabel 162"/>
+    <w:qFormat/>
+    <w:rPr>
+      <w:rFonts w:cs="Symbol"/>
+    </w:rPr>
+  </w:style>
+  <w:style w:type="character" w:styleId="ListLabel163">
+    <w:name w:val="ListLabel 163"/>
+    <w:qFormat/>
+    <w:rPr>
+      <w:rFonts w:cs="Courier New"/>
+    </w:rPr>
+  </w:style>
+  <w:style w:type="character" w:styleId="ListLabel164">
+    <w:name w:val="ListLabel 164"/>
+    <w:qFormat/>
+    <w:rPr>
+      <w:rFonts w:cs="Wingdings"/>
+    </w:rPr>
+  </w:style>
+  <w:style w:type="character" w:styleId="ListLabel165">
+    <w:name w:val="ListLabel 165"/>
+    <w:qFormat/>
+    <w:rPr>
+      <w:rFonts w:cs="Calibri"/>
+      <w:sz w:val="24"/>
+    </w:rPr>
+  </w:style>
+  <w:style w:type="character" w:styleId="ListLabel166">
+    <w:name w:val="ListLabel 166"/>
+    <w:qFormat/>
+    <w:rPr>
+      <w:rFonts w:cs="Courier New"/>
+    </w:rPr>
+  </w:style>
+  <w:style w:type="character" w:styleId="ListLabel167">
+    <w:name w:val="ListLabel 167"/>
+    <w:qFormat/>
+    <w:rPr>
+      <w:rFonts w:cs="Wingdings"/>
+    </w:rPr>
+  </w:style>
+  <w:style w:type="character" w:styleId="ListLabel168">
+    <w:name w:val="ListLabel 168"/>
+    <w:qFormat/>
+    <w:rPr>
+      <w:rFonts w:cs="Symbol"/>
+    </w:rPr>
+  </w:style>
+  <w:style w:type="character" w:styleId="ListLabel169">
+    <w:name w:val="ListLabel 169"/>
+    <w:qFormat/>
+    <w:rPr>
+      <w:rFonts w:cs="Courier New"/>
+    </w:rPr>
+  </w:style>
+  <w:style w:type="character" w:styleId="ListLabel170">
+    <w:name w:val="ListLabel 170"/>
+    <w:qFormat/>
+    <w:rPr>
+      <w:rFonts w:cs="Wingdings"/>
+    </w:rPr>
+  </w:style>
+  <w:style w:type="character" w:styleId="ListLabel171">
+    <w:name w:val="ListLabel 171"/>
+    <w:qFormat/>
+    <w:rPr>
+      <w:rFonts w:cs="Symbol"/>
+    </w:rPr>
+  </w:style>
+  <w:style w:type="character" w:styleId="ListLabel172">
+    <w:name w:val="ListLabel 172"/>
+    <w:qFormat/>
+    <w:rPr>
+      <w:rFonts w:cs="Courier New"/>
+    </w:rPr>
+  </w:style>
+  <w:style w:type="character" w:styleId="ListLabel173">
+    <w:name w:val="ListLabel 173"/>
+    <w:qFormat/>
+    <w:rPr>
+      <w:rFonts w:cs="Wingdings"/>
+    </w:rPr>
+  </w:style>
+  <w:style w:type="character" w:styleId="ListLabel174">
+    <w:name w:val="ListLabel 174"/>
+    <w:qFormat/>
+    <w:rPr>
+      <w:rFonts w:cs="Symbol"/>
+    </w:rPr>
+  </w:style>
+  <w:style w:type="character" w:styleId="ListLabel175">
+    <w:name w:val="ListLabel 175"/>
+    <w:qFormat/>
+    <w:rPr>
+      <w:rFonts w:ascii="Calibri" w:hAnsi="Calibri" w:cs="OpenSymbol"/>
+      <w:sz w:val="24"/>
+    </w:rPr>
+  </w:style>
+  <w:style w:type="character" w:styleId="ListLabel176">
+    <w:name w:val="ListLabel 176"/>
+    <w:qFormat/>
+    <w:rPr>
+      <w:rFonts w:cs="OpenSymbol"/>
+    </w:rPr>
+  </w:style>
+  <w:style w:type="character" w:styleId="ListLabel177">
+    <w:name w:val="ListLabel 177"/>
+    <w:qFormat/>
+    <w:rPr>
+      <w:rFonts w:cs="Symbol"/>
+    </w:rPr>
+  </w:style>
+  <w:style w:type="character" w:styleId="ListLabel178">
+    <w:name w:val="ListLabel 178"/>
+    <w:qFormat/>
+    <w:rPr>
+      <w:rFonts w:cs="OpenSymbol"/>
+    </w:rPr>
+  </w:style>
+  <w:style w:type="character" w:styleId="ListLabel179">
+    <w:name w:val="ListLabel 179"/>
+    <w:qFormat/>
+    <w:rPr>
+      <w:rFonts w:cs="OpenSymbol"/>
+    </w:rPr>
+  </w:style>
+  <w:style w:type="character" w:styleId="ListLabel180">
+    <w:name w:val="ListLabel 180"/>
+    <w:qFormat/>
+    <w:rPr>
+      <w:rFonts w:cs="Symbol"/>
+    </w:rPr>
+  </w:style>
+  <w:style w:type="character" w:styleId="ListLabel181">
+    <w:name w:val="ListLabel 181"/>
+    <w:qFormat/>
+    <w:rPr>
+      <w:rFonts w:cs="OpenSymbol"/>
+    </w:rPr>
+  </w:style>
+  <w:style w:type="character" w:styleId="ListLabel182">
+    <w:name w:val="ListLabel 182"/>
+    <w:qFormat/>
+    <w:rPr>
+      <w:rFonts w:cs="OpenSymbol"/>
+    </w:rPr>
+  </w:style>
   <w:style w:type="paragraph" w:styleId="Heading">
     <w:name w:val="Heading"/>
     <w:basedOn w:val="Normal"/>
@@ -9286,6 +10455,72 @@
       <w:ind w:left="720" w:hanging="0"/>
       <w:contextualSpacing/>
     </w:pPr>
+    <w:rPr/>
+  </w:style>
+  <w:style w:type="paragraph" w:styleId="Contents2">
+    <w:name w:val="TOC 2"/>
+    <w:basedOn w:val="Index"/>
+    <w:pPr>
+      <w:widowControl/>
+      <w:tabs>
+        <w:tab w:val="right" w:pos="9340" w:leader="dot"/>
+      </w:tabs>
+      <w:bidi w:val="0"/>
+      <w:ind w:left="240" w:hanging="0"/>
+      <w:jc w:val="left"/>
+    </w:pPr>
+    <w:rPr>
+      <w:rFonts w:ascii="Times" w:hAnsi="Times" w:eastAsia="Times" w:cs="Times"/>
+      <w:smallCaps/>
+      <w:color w:val="000000"/>
+      <w:u w:val="none" w:color="000000"/>
+    </w:rPr>
+  </w:style>
+  <w:style w:type="paragraph" w:styleId="Contents1">
+    <w:name w:val="TOC 1"/>
+    <w:basedOn w:val="Index"/>
+    <w:pPr>
+      <w:widowControl/>
+      <w:tabs>
+        <w:tab w:val="right" w:pos="9340" w:leader="dot"/>
+      </w:tabs>
+      <w:bidi w:val="0"/>
+      <w:spacing w:before="120" w:after="120"/>
+      <w:jc w:val="left"/>
+    </w:pPr>
+    <w:rPr>
+      <w:rFonts w:ascii="Times" w:hAnsi="Times" w:eastAsia="Times" w:cs="Times"/>
+      <w:b/>
+      <w:bCs/>
+      <w:caps/>
+      <w:color w:val="000000"/>
+      <w:u w:val="none" w:color="000000"/>
+    </w:rPr>
+  </w:style>
+  <w:style w:type="paragraph" w:styleId="Contents3">
+    <w:name w:val="TOC 3"/>
+    <w:basedOn w:val="Index"/>
+    <w:pPr>
+      <w:widowControl/>
+      <w:tabs>
+        <w:tab w:val="right" w:pos="9340" w:leader="dot"/>
+      </w:tabs>
+      <w:bidi w:val="0"/>
+      <w:ind w:left="480" w:hanging="0"/>
+      <w:jc w:val="left"/>
+    </w:pPr>
+    <w:rPr>
+      <w:rFonts w:ascii="Times" w:hAnsi="Times" w:eastAsia="Times" w:cs="Times"/>
+      <w:i/>
+      <w:iCs/>
+      <w:color w:val="000000"/>
+      <w:u w:val="none" w:color="000000"/>
+    </w:rPr>
+  </w:style>
+  <w:style w:type="paragraph" w:styleId="Addressee">
+    <w:name w:val="Envelope Address"/>
+    <w:basedOn w:val="Normal"/>
+    <w:pPr/>
     <w:rPr/>
   </w:style>
   <w:style w:type="numbering" w:styleId="NoList" w:default="1">

</xml_diff>

<commit_message>
[WIP] Fixed missing indices
</commit_message>
<xml_diff>
--- a/Documentation/Compiled_SRS.docx
+++ b/Documentation/Compiled_SRS.docx
@@ -6555,16 +6555,21 @@
           <w:ilvl w:val="1"/>
           <w:numId w:val="1"/>
         </w:numPr>
-        <w:rPr>
-          <w:sz w:val="32"/>
-          <w:szCs w:val="28"/>
-        </w:rPr>
+        <w:rPr/>
       </w:pPr>
       <w:bookmarkStart w:id="25" w:name="__RefHeading___Toc8252_1720512672"/>
       <w:bookmarkEnd w:id="25"/>
       <w:r>
         <w:rPr/>
-        <w:t>3.4 Non-Functional Requirements</w:t>
+        <w:t>3.</w:t>
+      </w:r>
+      <w:r>
+        <w:rPr/>
+        <w:t>3</w:t>
+      </w:r>
+      <w:r>
+        <w:rPr/>
+        <w:t xml:space="preserve"> Non-Functional Requirements</w:t>
       </w:r>
     </w:p>
     <w:p>
@@ -6574,19 +6579,21 @@
           <w:ilvl w:val="2"/>
           <w:numId w:val="1"/>
         </w:numPr>
-        <w:rPr>
-          <w:b/>
-          <w:b/>
-          <w:bCs/>
-          <w:sz w:val="24"/>
-          <w:szCs w:val="28"/>
-        </w:rPr>
+        <w:rPr/>
       </w:pPr>
       <w:bookmarkStart w:id="26" w:name="__RefHeading___Toc8254_1720512672"/>
       <w:bookmarkEnd w:id="26"/>
       <w:r>
         <w:rPr/>
-        <w:t>3.4.1 Performance</w:t>
+        <w:t>3.</w:t>
+      </w:r>
+      <w:r>
+        <w:rPr/>
+        <w:t>3</w:t>
+      </w:r>
+      <w:r>
+        <w:rPr/>
+        <w:t>.1 Performance</w:t>
       </w:r>
     </w:p>
     <w:p>
@@ -6616,19 +6623,21 @@
           <w:ilvl w:val="2"/>
           <w:numId w:val="1"/>
         </w:numPr>
-        <w:rPr>
-          <w:b/>
-          <w:b/>
-          <w:bCs/>
-          <w:sz w:val="24"/>
-          <w:szCs w:val="28"/>
-        </w:rPr>
+        <w:rPr/>
       </w:pPr>
       <w:bookmarkStart w:id="27" w:name="__RefHeading___Toc8256_1720512672"/>
       <w:bookmarkEnd w:id="27"/>
       <w:r>
         <w:rPr/>
-        <w:t>3.4.2 Reliability</w:t>
+        <w:t>3.</w:t>
+      </w:r>
+      <w:r>
+        <w:rPr/>
+        <w:t>3</w:t>
+      </w:r>
+      <w:r>
+        <w:rPr/>
+        <w:t>.2 Reliability</w:t>
       </w:r>
     </w:p>
     <w:p>
@@ -6665,19 +6674,21 @@
           <w:ilvl w:val="2"/>
           <w:numId w:val="1"/>
         </w:numPr>
-        <w:rPr>
-          <w:b/>
-          <w:b/>
-          <w:bCs/>
-          <w:sz w:val="24"/>
-          <w:szCs w:val="28"/>
-        </w:rPr>
+        <w:rPr/>
       </w:pPr>
       <w:bookmarkStart w:id="28" w:name="__RefHeading___Toc8258_1720512672"/>
       <w:bookmarkEnd w:id="28"/>
       <w:r>
         <w:rPr/>
-        <w:t>3.4.3 Availability</w:t>
+        <w:t>3.</w:t>
+      </w:r>
+      <w:r>
+        <w:rPr/>
+        <w:t>3</w:t>
+      </w:r>
+      <w:r>
+        <w:rPr/>
+        <w:t>.3 Availability</w:t>
       </w:r>
     </w:p>
     <w:p>
@@ -6755,19 +6766,21 @@
           <w:ilvl w:val="2"/>
           <w:numId w:val="1"/>
         </w:numPr>
-        <w:rPr>
-          <w:b/>
-          <w:b/>
-          <w:bCs/>
-          <w:sz w:val="24"/>
-          <w:szCs w:val="28"/>
-        </w:rPr>
+        <w:rPr/>
       </w:pPr>
       <w:bookmarkStart w:id="31" w:name="__RefHeading___Toc8260_1720512672"/>
       <w:bookmarkEnd w:id="31"/>
       <w:r>
         <w:rPr/>
-        <w:t xml:space="preserve">3.4.4 Security </w:t>
+        <w:t>3.</w:t>
+      </w:r>
+      <w:r>
+        <w:rPr/>
+        <w:t>3</w:t>
+      </w:r>
+      <w:r>
+        <w:rPr/>
+        <w:t xml:space="preserve">.4 Security </w:t>
       </w:r>
     </w:p>
     <w:p>
@@ -6797,19 +6810,21 @@
           <w:ilvl w:val="2"/>
           <w:numId w:val="1"/>
         </w:numPr>
-        <w:rPr>
-          <w:b/>
-          <w:b/>
-          <w:bCs/>
-          <w:sz w:val="24"/>
-          <w:szCs w:val="28"/>
-        </w:rPr>
+        <w:rPr/>
       </w:pPr>
       <w:bookmarkStart w:id="32" w:name="__RefHeading___Toc8262_1720512672"/>
       <w:bookmarkEnd w:id="32"/>
       <w:r>
         <w:rPr/>
-        <w:t xml:space="preserve">3.4.5 Maintainability </w:t>
+        <w:t>3.</w:t>
+      </w:r>
+      <w:r>
+        <w:rPr/>
+        <w:t>3</w:t>
+      </w:r>
+      <w:r>
+        <w:rPr/>
+        <w:t xml:space="preserve">.5 Maintainability </w:t>
       </w:r>
     </w:p>
     <w:p>
@@ -6839,16 +6854,21 @@
           <w:ilvl w:val="2"/>
           <w:numId w:val="1"/>
         </w:numPr>
-        <w:rPr>
-          <w:sz w:val="24"/>
-          <w:szCs w:val="28"/>
-        </w:rPr>
+        <w:rPr/>
       </w:pPr>
       <w:bookmarkStart w:id="33" w:name="__RefHeading___Toc8264_1720512672"/>
       <w:bookmarkEnd w:id="33"/>
       <w:r>
         <w:rPr/>
-        <w:t xml:space="preserve">3.4.6 Portability </w:t>
+        <w:t>3.</w:t>
+      </w:r>
+      <w:r>
+        <w:rPr/>
+        <w:t>3</w:t>
+      </w:r>
+      <w:r>
+        <w:rPr/>
+        <w:t xml:space="preserve">.6 Portability </w:t>
       </w:r>
     </w:p>
     <w:p>
@@ -6903,7 +6923,15 @@
       <w:bookmarkEnd w:id="34"/>
       <w:r>
         <w:rPr/>
-        <w:t xml:space="preserve">3.5 Design Constraints </w:t>
+        <w:t>3.</w:t>
+      </w:r>
+      <w:r>
+        <w:rPr/>
+        <w:t>4</w:t>
+      </w:r>
+      <w:r>
+        <w:rPr/>
+        <w:t xml:space="preserve"> Design Constraints </w:t>
       </w:r>
     </w:p>
     <w:p>
@@ -7023,7 +7051,15 @@
       <w:bookmarkEnd w:id="35"/>
       <w:r>
         <w:rPr/>
-        <w:t xml:space="preserve">3.6 Logical Database Requirements </w:t>
+        <w:t>3.</w:t>
+      </w:r>
+      <w:r>
+        <w:rPr/>
+        <w:t>5</w:t>
+      </w:r>
+      <w:r>
+        <w:rPr/>
+        <w:t xml:space="preserve"> Logical Database Requirements </w:t>
       </w:r>
     </w:p>
     <w:p>

</xml_diff>